<commit_message>
Added pr to a report
</commit_message>
<xml_diff>
--- a/ai_14/oleh_motruk/Epic3/Practice_ Lab_Report_Oleg_Motruk.docx
+++ b/ai_14/oleh_motruk/Epic3/Practice_ Lab_Report_Oleg_Motruk.docx
@@ -683,15 +683,7 @@
           <w:sz w:val="24"/>
           <w:szCs w:val="24"/>
         </w:rPr>
-        <w:t xml:space="preserve">та реалізувати </w:t>
-      </w:r>
-      <w:r>
-        <w:rPr>
-          <w:rFonts w:ascii="Times New Roman" w:eastAsia="Times New Roman" w:hAnsi="Times New Roman" w:cs="Times New Roman"/>
-          <w:sz w:val="24"/>
-          <w:szCs w:val="24"/>
-        </w:rPr>
-        <w:t xml:space="preserve">цикл </w:t>
+        <w:t xml:space="preserve">та реалізувати цикл </w:t>
       </w:r>
       <w:r>
         <w:rPr>
@@ -3958,17 +3950,35 @@
           <w:rFonts w:ascii="Times New Roman" w:eastAsia="Times New Roman" w:hAnsi="Times New Roman" w:cs="Times New Roman"/>
           <w:sz w:val="24"/>
           <w:szCs w:val="24"/>
+          <w:lang w:val="ru-RU"/>
+        </w:rPr>
+      </w:pPr>
+      <w:r>
+        <w:rPr>
+          <w:rFonts w:ascii="Times New Roman" w:eastAsia="Times New Roman" w:hAnsi="Times New Roman" w:cs="Times New Roman"/>
+          <w:sz w:val="24"/>
+          <w:szCs w:val="24"/>
+          <w:lang w:val="ru-RU"/>
+        </w:rPr>
+        <w:tab/>
+      </w:r>
+      <w:r>
+        <w:rPr>
+          <w:rFonts w:ascii="Times New Roman" w:eastAsia="Times New Roman" w:hAnsi="Times New Roman" w:cs="Times New Roman"/>
+          <w:sz w:val="24"/>
+          <w:szCs w:val="24"/>
           <w:lang w:val="en-US"/>
         </w:rPr>
-      </w:pPr>
-      <w:r>
-        <w:rPr>
-          <w:rFonts w:ascii="Times New Roman" w:eastAsia="Times New Roman" w:hAnsi="Times New Roman" w:cs="Times New Roman"/>
-          <w:sz w:val="24"/>
-          <w:szCs w:val="24"/>
-          <w:lang w:val="ru-RU"/>
-        </w:rPr>
-        <w:tab/>
+        <w:t>https</w:t>
+      </w:r>
+      <w:r>
+        <w:rPr>
+          <w:rFonts w:ascii="Times New Roman" w:eastAsia="Times New Roman" w:hAnsi="Times New Roman" w:cs="Times New Roman"/>
+          <w:sz w:val="24"/>
+          <w:szCs w:val="24"/>
+          <w:lang w:val="ru-RU"/>
+        </w:rPr>
+        <w:t>://</w:t>
       </w:r>
       <w:r>
         <w:rPr>
@@ -3977,7 +3987,155 @@
           <w:szCs w:val="24"/>
           <w:lang w:val="en-US"/>
         </w:rPr>
-        <w:t>https://www.youtube.com/watch?v=CJm6o82Vu2g</w:t>
+        <w:t>www</w:t>
+      </w:r>
+      <w:r>
+        <w:rPr>
+          <w:rFonts w:ascii="Times New Roman" w:eastAsia="Times New Roman" w:hAnsi="Times New Roman" w:cs="Times New Roman"/>
+          <w:sz w:val="24"/>
+          <w:szCs w:val="24"/>
+          <w:lang w:val="ru-RU"/>
+        </w:rPr>
+        <w:t>.</w:t>
+      </w:r>
+      <w:proofErr w:type="spellStart"/>
+      <w:r>
+        <w:rPr>
+          <w:rFonts w:ascii="Times New Roman" w:eastAsia="Times New Roman" w:hAnsi="Times New Roman" w:cs="Times New Roman"/>
+          <w:sz w:val="24"/>
+          <w:szCs w:val="24"/>
+          <w:lang w:val="en-US"/>
+        </w:rPr>
+        <w:t>youtube</w:t>
+      </w:r>
+      <w:proofErr w:type="spellEnd"/>
+      <w:r>
+        <w:rPr>
+          <w:rFonts w:ascii="Times New Roman" w:eastAsia="Times New Roman" w:hAnsi="Times New Roman" w:cs="Times New Roman"/>
+          <w:sz w:val="24"/>
+          <w:szCs w:val="24"/>
+          <w:lang w:val="ru-RU"/>
+        </w:rPr>
+        <w:t>.</w:t>
+      </w:r>
+      <w:r>
+        <w:rPr>
+          <w:rFonts w:ascii="Times New Roman" w:eastAsia="Times New Roman" w:hAnsi="Times New Roman" w:cs="Times New Roman"/>
+          <w:sz w:val="24"/>
+          <w:szCs w:val="24"/>
+          <w:lang w:val="en-US"/>
+        </w:rPr>
+        <w:t>com</w:t>
+      </w:r>
+      <w:r>
+        <w:rPr>
+          <w:rFonts w:ascii="Times New Roman" w:eastAsia="Times New Roman" w:hAnsi="Times New Roman" w:cs="Times New Roman"/>
+          <w:sz w:val="24"/>
+          <w:szCs w:val="24"/>
+          <w:lang w:val="ru-RU"/>
+        </w:rPr>
+        <w:t>/</w:t>
+      </w:r>
+      <w:r>
+        <w:rPr>
+          <w:rFonts w:ascii="Times New Roman" w:eastAsia="Times New Roman" w:hAnsi="Times New Roman" w:cs="Times New Roman"/>
+          <w:sz w:val="24"/>
+          <w:szCs w:val="24"/>
+          <w:lang w:val="en-US"/>
+        </w:rPr>
+        <w:t>watch</w:t>
+      </w:r>
+      <w:r>
+        <w:rPr>
+          <w:rFonts w:ascii="Times New Roman" w:eastAsia="Times New Roman" w:hAnsi="Times New Roman" w:cs="Times New Roman"/>
+          <w:sz w:val="24"/>
+          <w:szCs w:val="24"/>
+          <w:lang w:val="ru-RU"/>
+        </w:rPr>
+        <w:t>?</w:t>
+      </w:r>
+      <w:r>
+        <w:rPr>
+          <w:rFonts w:ascii="Times New Roman" w:eastAsia="Times New Roman" w:hAnsi="Times New Roman" w:cs="Times New Roman"/>
+          <w:sz w:val="24"/>
+          <w:szCs w:val="24"/>
+          <w:lang w:val="en-US"/>
+        </w:rPr>
+        <w:t>v</w:t>
+      </w:r>
+      <w:r>
+        <w:rPr>
+          <w:rFonts w:ascii="Times New Roman" w:eastAsia="Times New Roman" w:hAnsi="Times New Roman" w:cs="Times New Roman"/>
+          <w:sz w:val="24"/>
+          <w:szCs w:val="24"/>
+          <w:lang w:val="ru-RU"/>
+        </w:rPr>
+        <w:t>=</w:t>
+      </w:r>
+      <w:proofErr w:type="spellStart"/>
+      <w:r>
+        <w:rPr>
+          <w:rFonts w:ascii="Times New Roman" w:eastAsia="Times New Roman" w:hAnsi="Times New Roman" w:cs="Times New Roman"/>
+          <w:sz w:val="24"/>
+          <w:szCs w:val="24"/>
+          <w:lang w:val="en-US"/>
+        </w:rPr>
+        <w:t>CJm</w:t>
+      </w:r>
+      <w:proofErr w:type="spellEnd"/>
+      <w:r>
+        <w:rPr>
+          <w:rFonts w:ascii="Times New Roman" w:eastAsia="Times New Roman" w:hAnsi="Times New Roman" w:cs="Times New Roman"/>
+          <w:sz w:val="24"/>
+          <w:szCs w:val="24"/>
+          <w:lang w:val="ru-RU"/>
+        </w:rPr>
+        <w:t>6</w:t>
+      </w:r>
+      <w:r>
+        <w:rPr>
+          <w:rFonts w:ascii="Times New Roman" w:eastAsia="Times New Roman" w:hAnsi="Times New Roman" w:cs="Times New Roman"/>
+          <w:sz w:val="24"/>
+          <w:szCs w:val="24"/>
+          <w:lang w:val="en-US"/>
+        </w:rPr>
+        <w:t>o</w:t>
+      </w:r>
+      <w:r>
+        <w:rPr>
+          <w:rFonts w:ascii="Times New Roman" w:eastAsia="Times New Roman" w:hAnsi="Times New Roman" w:cs="Times New Roman"/>
+          <w:sz w:val="24"/>
+          <w:szCs w:val="24"/>
+          <w:lang w:val="ru-RU"/>
+        </w:rPr>
+        <w:t>82</w:t>
+      </w:r>
+      <w:r>
+        <w:rPr>
+          <w:rFonts w:ascii="Times New Roman" w:eastAsia="Times New Roman" w:hAnsi="Times New Roman" w:cs="Times New Roman"/>
+          <w:sz w:val="24"/>
+          <w:szCs w:val="24"/>
+          <w:lang w:val="en-US"/>
+        </w:rPr>
+        <w:t>Vu</w:t>
+      </w:r>
+      <w:r>
+        <w:rPr>
+          <w:rFonts w:ascii="Times New Roman" w:eastAsia="Times New Roman" w:hAnsi="Times New Roman" w:cs="Times New Roman"/>
+          <w:sz w:val="24"/>
+          <w:szCs w:val="24"/>
+          <w:lang w:val="ru-RU"/>
+        </w:rPr>
+        <w:t>2</w:t>
+      </w:r>
+      <w:r>
+        <w:rPr>
+          <w:rFonts w:ascii="Times New Roman" w:eastAsia="Times New Roman" w:hAnsi="Times New Roman" w:cs="Times New Roman"/>
+          <w:sz w:val="24"/>
+          <w:szCs w:val="24"/>
+          <w:lang w:val="en-US"/>
+        </w:rPr>
+        <w:t>g</w:t>
       </w:r>
     </w:p>
     <w:p>
@@ -4451,11 +4609,6 @@
             <w:rStyle w:val="af"/>
           </w:rPr>
           <w:tab/>
-        </w:r>
-        <w:r>
-          <w:rPr>
-            <w:rStyle w:val="af"/>
-          </w:rPr>
           <w:t>while-do-while_ru/</w:t>
         </w:r>
       </w:hyperlink>
@@ -6129,7 +6282,7 @@
       <w:r>
         <w:tab/>
       </w:r>
-      <w:hyperlink r:id="rId29" w:history="1">
+      <w:hyperlink r:id="rId29" w:anchor="toc-3" w:history="1">
         <w:r>
           <w:rPr>
             <w:rStyle w:val="af"/>
@@ -6153,7 +6306,7 @@
       <w:r>
         <w:tab/>
       </w:r>
-      <w:hyperlink r:id="rId30" w:history="1">
+      <w:hyperlink r:id="rId30" w:anchor="exit-function" w:history="1">
         <w:r>
           <w:rPr>
             <w:rStyle w:val="af"/>
@@ -6292,13 +6445,7 @@
         <w:rPr>
           <w:color w:val="000000"/>
         </w:rPr>
-        <w:t>і</w:t>
-      </w:r>
-      <w:r>
-        <w:rPr>
-          <w:color w:val="000000"/>
-        </w:rPr>
-        <w:t>.</w:t>
+        <w:t>і.</w:t>
       </w:r>
     </w:p>
     <w:p>
@@ -9611,15 +9758,7 @@
           <w:sz w:val="24"/>
           <w:szCs w:val="24"/>
         </w:rPr>
-        <w:t>Програма №</w:t>
-      </w:r>
-      <w:r>
-        <w:rPr>
-          <w:rFonts w:ascii="Times New Roman" w:eastAsia="Times New Roman" w:hAnsi="Times New Roman" w:cs="Times New Roman"/>
-          <w:sz w:val="24"/>
-          <w:szCs w:val="24"/>
-        </w:rPr>
-        <w:t>4</w:t>
+        <w:t>Програма №4</w:t>
       </w:r>
       <w:r>
         <w:rPr>
@@ -10066,7 +10205,6 @@
         <w:tab/>
       </w:r>
       <w:proofErr w:type="spellStart"/>
-      <w:proofErr w:type="gramStart"/>
       <w:r>
         <w:rPr>
           <w:rFonts w:ascii="Times New Roman" w:eastAsia="Times New Roman" w:hAnsi="Times New Roman" w:cs="Times New Roman"/>
@@ -10092,16 +10230,7 @@
           <w:sz w:val="24"/>
           <w:szCs w:val="24"/>
         </w:rPr>
-        <w:t>реалізація</w:t>
-      </w:r>
-      <w:proofErr w:type="gramEnd"/>
-      <w:r>
-        <w:rPr>
-          <w:rFonts w:ascii="Times New Roman" w:eastAsia="Times New Roman" w:hAnsi="Times New Roman" w:cs="Times New Roman"/>
-          <w:sz w:val="24"/>
-          <w:szCs w:val="24"/>
-        </w:rPr>
-        <w:t xml:space="preserve"> </w:t>
+        <w:t xml:space="preserve">реалізація </w:t>
       </w:r>
       <w:proofErr w:type="spellStart"/>
       <w:r>
@@ -10165,15 +10294,7 @@
           <w:sz w:val="24"/>
           <w:szCs w:val="24"/>
         </w:rPr>
-        <w:t>Програма №</w:t>
-      </w:r>
-      <w:r>
-        <w:rPr>
-          <w:rFonts w:ascii="Times New Roman" w:eastAsia="Times New Roman" w:hAnsi="Times New Roman" w:cs="Times New Roman"/>
-          <w:sz w:val="24"/>
-          <w:szCs w:val="24"/>
-        </w:rPr>
-        <w:t>5</w:t>
+        <w:t>Програма №5</w:t>
       </w:r>
       <w:r>
         <w:rPr>
@@ -10652,6 +10773,7 @@
       <w:r>
         <w:rPr>
           <w:rFonts w:ascii="Times New Roman" w:eastAsia="Times New Roman" w:hAnsi="Times New Roman" w:cs="Times New Roman"/>
+          <w:noProof/>
           <w:color w:val="000000"/>
           <w:sz w:val="20"/>
           <w:szCs w:val="20"/>
@@ -10743,13 +10865,7 @@
         <w:rPr>
           <w:rFonts w:ascii="Times New Roman" w:eastAsia="Times New Roman" w:hAnsi="Times New Roman" w:cs="Times New Roman"/>
         </w:rPr>
-        <w:t xml:space="preserve">Завдання </w:t>
-      </w:r>
-      <w:r>
-        <w:rPr>
-          <w:rFonts w:ascii="Times New Roman" w:eastAsia="Times New Roman" w:hAnsi="Times New Roman" w:cs="Times New Roman"/>
-        </w:rPr>
-        <w:t>№2</w:t>
+        <w:t>Завдання №2</w:t>
       </w:r>
       <w:r>
         <w:rPr>
@@ -10893,6 +11009,7 @@
       <w:r>
         <w:rPr>
           <w:rFonts w:ascii="Times New Roman" w:eastAsia="Times New Roman" w:hAnsi="Times New Roman" w:cs="Times New Roman"/>
+          <w:noProof/>
           <w:color w:val="000000"/>
           <w:sz w:val="20"/>
           <w:szCs w:val="20"/>
@@ -11098,6 +11215,7 @@
       <w:r>
         <w:rPr>
           <w:rFonts w:ascii="Times New Roman" w:eastAsia="Times New Roman" w:hAnsi="Times New Roman" w:cs="Times New Roman"/>
+          <w:noProof/>
           <w:color w:val="000000"/>
           <w:sz w:val="20"/>
           <w:szCs w:val="20"/>
@@ -11341,6 +11459,7 @@
       <w:r>
         <w:rPr>
           <w:rFonts w:ascii="Times New Roman" w:eastAsia="Times New Roman" w:hAnsi="Times New Roman" w:cs="Times New Roman"/>
+          <w:noProof/>
           <w:color w:val="000000"/>
           <w:sz w:val="20"/>
           <w:szCs w:val="20"/>
@@ -11424,6 +11543,7 @@
       <w:r>
         <w:rPr>
           <w:rFonts w:ascii="Times New Roman" w:eastAsia="Times New Roman" w:hAnsi="Times New Roman" w:cs="Times New Roman"/>
+          <w:noProof/>
           <w:color w:val="000000"/>
           <w:sz w:val="20"/>
           <w:szCs w:val="20"/>
@@ -11507,6 +11627,7 @@
       <w:r>
         <w:rPr>
           <w:rFonts w:ascii="Times New Roman" w:eastAsia="Times New Roman" w:hAnsi="Times New Roman" w:cs="Times New Roman"/>
+          <w:noProof/>
           <w:color w:val="000000"/>
           <w:sz w:val="20"/>
           <w:szCs w:val="20"/>
@@ -11788,6 +11909,7 @@
       <w:r>
         <w:rPr>
           <w:rFonts w:ascii="Times New Roman" w:eastAsia="Times New Roman" w:hAnsi="Times New Roman" w:cs="Times New Roman"/>
+          <w:noProof/>
           <w:color w:val="000000"/>
           <w:sz w:val="20"/>
           <w:szCs w:val="20"/>
@@ -13591,7 +13713,7 @@
           <w:rFonts w:ascii="Times New Roman" w:eastAsia="Times New Roman" w:hAnsi="Times New Roman" w:cs="Times New Roman"/>
           <w:sz w:val="24"/>
           <w:szCs w:val="24"/>
-          <w:lang w:val="ru-RU"/>
+          <w:lang w:val="en-US"/>
         </w:rPr>
       </w:pPr>
       <w:proofErr w:type="spellStart"/>
@@ -13610,7 +13732,7 @@
           <w:rFonts w:ascii="Times New Roman" w:eastAsia="Times New Roman" w:hAnsi="Times New Roman" w:cs="Times New Roman"/>
           <w:sz w:val="24"/>
           <w:szCs w:val="24"/>
-          <w:lang w:val="ru-RU"/>
+          <w:lang w:val="en-US"/>
         </w:rPr>
         <w:t xml:space="preserve"> </w:t>
       </w:r>
@@ -13628,7 +13750,7 @@
           <w:rFonts w:ascii="Times New Roman" w:eastAsia="Times New Roman" w:hAnsi="Times New Roman" w:cs="Times New Roman"/>
           <w:sz w:val="24"/>
           <w:szCs w:val="24"/>
-          <w:lang w:val="ru-RU"/>
+          <w:lang w:val="en-US"/>
         </w:rPr>
         <w:t xml:space="preserve"> </w:t>
       </w:r>
@@ -13646,7 +13768,7 @@
           <w:rFonts w:ascii="Times New Roman" w:eastAsia="Times New Roman" w:hAnsi="Times New Roman" w:cs="Times New Roman"/>
           <w:sz w:val="24"/>
           <w:szCs w:val="24"/>
-          <w:lang w:val="ru-RU"/>
+          <w:lang w:val="en-US"/>
         </w:rPr>
         <w:t>-</w:t>
       </w:r>
@@ -13664,13 +13786,13 @@
           <w:rFonts w:ascii="Times New Roman" w:eastAsia="Times New Roman" w:hAnsi="Times New Roman" w:cs="Times New Roman"/>
           <w:sz w:val="24"/>
           <w:szCs w:val="24"/>
-          <w:lang w:val="ru-RU"/>
+          <w:lang w:val="en-US"/>
         </w:rPr>
         <w:t xml:space="preserve"> -</w:t>
       </w:r>
       <w:r>
         <w:rPr>
-          <w:lang w:val="ru-RU"/>
+          <w:lang w:val="en-US"/>
         </w:rPr>
         <w:t xml:space="preserve"> </w:t>
       </w:r>
@@ -13679,7 +13801,28 @@
           <w:rFonts w:ascii="Times New Roman" w:eastAsia="Times New Roman" w:hAnsi="Times New Roman" w:cs="Times New Roman"/>
           <w:sz w:val="24"/>
           <w:szCs w:val="24"/>
-          <w:lang w:val="ru-RU"/>
+          <w:lang w:val="en-US"/>
+        </w:rPr>
+        <w:t xml:space="preserve"> </w:t>
+      </w:r>
+      <w:hyperlink r:id="rId66" w:history="1">
+        <w:r>
+          <w:rPr>
+            <w:rStyle w:val="af"/>
+            <w:rFonts w:ascii="Times New Roman" w:eastAsia="Times New Roman" w:hAnsi="Times New Roman" w:cs="Times New Roman"/>
+            <w:sz w:val="24"/>
+            <w:szCs w:val="24"/>
+            <w:lang w:val="en-US"/>
+          </w:rPr>
+          <w:t>https://github.com/artificial-intelligence-department/ai_programming_playground/pull/438</w:t>
+        </w:r>
+      </w:hyperlink>
+      <w:r>
+        <w:rPr>
+          <w:rFonts w:ascii="Times New Roman" w:eastAsia="Times New Roman" w:hAnsi="Times New Roman" w:cs="Times New Roman"/>
+          <w:sz w:val="24"/>
+          <w:szCs w:val="24"/>
+          <w:lang w:val="en-US"/>
         </w:rPr>
         <w:t xml:space="preserve"> </w:t>
       </w:r>
@@ -13722,23 +13865,7 @@
           <w:sz w:val="24"/>
           <w:szCs w:val="24"/>
         </w:rPr>
-        <w:t>Ознайоми</w:t>
-      </w:r>
-      <w:r>
-        <w:rPr>
-          <w:rFonts w:ascii="Times New Roman" w:eastAsia="Times New Roman" w:hAnsi="Times New Roman" w:cs="Times New Roman"/>
-          <w:sz w:val="24"/>
-          <w:szCs w:val="24"/>
-        </w:rPr>
-        <w:t>вся</w:t>
-      </w:r>
-      <w:r>
-        <w:rPr>
-          <w:rFonts w:ascii="Times New Roman" w:eastAsia="Times New Roman" w:hAnsi="Times New Roman" w:cs="Times New Roman"/>
-          <w:sz w:val="24"/>
-          <w:szCs w:val="24"/>
-        </w:rPr>
-        <w:t xml:space="preserve"> з поняттям циклу</w:t>
+        <w:t>Ознайомився з поняттям циклу</w:t>
       </w:r>
       <w:r>
         <w:rPr>
@@ -13770,23 +13897,7 @@
           <w:sz w:val="24"/>
           <w:szCs w:val="24"/>
         </w:rPr>
-        <w:t>Ознайоми</w:t>
-      </w:r>
-      <w:r>
-        <w:rPr>
-          <w:rFonts w:ascii="Times New Roman" w:eastAsia="Times New Roman" w:hAnsi="Times New Roman" w:cs="Times New Roman"/>
-          <w:sz w:val="24"/>
-          <w:szCs w:val="24"/>
-        </w:rPr>
-        <w:t>вся</w:t>
-      </w:r>
-      <w:r>
-        <w:rPr>
-          <w:rFonts w:ascii="Times New Roman" w:eastAsia="Times New Roman" w:hAnsi="Times New Roman" w:cs="Times New Roman"/>
-          <w:sz w:val="24"/>
-          <w:szCs w:val="24"/>
-        </w:rPr>
-        <w:t xml:space="preserve"> з циклом</w:t>
+        <w:t>Ознайомився з циклом</w:t>
       </w:r>
       <w:r>
         <w:rPr>
@@ -13803,23 +13914,7 @@
           <w:sz w:val="24"/>
           <w:szCs w:val="24"/>
         </w:rPr>
-        <w:t>та реалізува</w:t>
-      </w:r>
-      <w:r>
-        <w:rPr>
-          <w:rFonts w:ascii="Times New Roman" w:eastAsia="Times New Roman" w:hAnsi="Times New Roman" w:cs="Times New Roman"/>
-          <w:sz w:val="24"/>
-          <w:szCs w:val="24"/>
-        </w:rPr>
-        <w:t xml:space="preserve">в </w:t>
-      </w:r>
-      <w:r>
-        <w:rPr>
-          <w:rFonts w:ascii="Times New Roman" w:eastAsia="Times New Roman" w:hAnsi="Times New Roman" w:cs="Times New Roman"/>
-          <w:sz w:val="24"/>
-          <w:szCs w:val="24"/>
-        </w:rPr>
-        <w:t xml:space="preserve">цикл </w:t>
+        <w:t xml:space="preserve">та реалізував цикл </w:t>
       </w:r>
       <w:r>
         <w:rPr>
@@ -13860,39 +13955,7 @@
           <w:sz w:val="24"/>
           <w:szCs w:val="24"/>
         </w:rPr>
-        <w:t>Ознайоми</w:t>
-      </w:r>
-      <w:r>
-        <w:rPr>
-          <w:rFonts w:ascii="Times New Roman" w:eastAsia="Times New Roman" w:hAnsi="Times New Roman" w:cs="Times New Roman"/>
-          <w:sz w:val="24"/>
-          <w:szCs w:val="24"/>
-        </w:rPr>
-        <w:t>вся</w:t>
-      </w:r>
-      <w:r>
-        <w:rPr>
-          <w:rFonts w:ascii="Times New Roman" w:eastAsia="Times New Roman" w:hAnsi="Times New Roman" w:cs="Times New Roman"/>
-          <w:sz w:val="24"/>
-          <w:szCs w:val="24"/>
-        </w:rPr>
-        <w:t xml:space="preserve"> з циклом та реалізува</w:t>
-      </w:r>
-      <w:r>
-        <w:rPr>
-          <w:rFonts w:ascii="Times New Roman" w:eastAsia="Times New Roman" w:hAnsi="Times New Roman" w:cs="Times New Roman"/>
-          <w:sz w:val="24"/>
-          <w:szCs w:val="24"/>
-        </w:rPr>
-        <w:t xml:space="preserve">в </w:t>
-      </w:r>
-      <w:r>
-        <w:rPr>
-          <w:rFonts w:ascii="Times New Roman" w:eastAsia="Times New Roman" w:hAnsi="Times New Roman" w:cs="Times New Roman"/>
-          <w:sz w:val="24"/>
-          <w:szCs w:val="24"/>
-        </w:rPr>
-        <w:t xml:space="preserve">цикл </w:t>
+        <w:t xml:space="preserve">Ознайомився з циклом та реалізував цикл </w:t>
       </w:r>
       <w:r>
         <w:rPr>
@@ -13933,39 +13996,7 @@
           <w:sz w:val="24"/>
           <w:szCs w:val="24"/>
         </w:rPr>
-        <w:t>Ознайоми</w:t>
-      </w:r>
-      <w:r>
-        <w:rPr>
-          <w:rFonts w:ascii="Times New Roman" w:eastAsia="Times New Roman" w:hAnsi="Times New Roman" w:cs="Times New Roman"/>
-          <w:sz w:val="24"/>
-          <w:szCs w:val="24"/>
-        </w:rPr>
-        <w:t>вся</w:t>
-      </w:r>
-      <w:r>
-        <w:rPr>
-          <w:rFonts w:ascii="Times New Roman" w:eastAsia="Times New Roman" w:hAnsi="Times New Roman" w:cs="Times New Roman"/>
-          <w:sz w:val="24"/>
-          <w:szCs w:val="24"/>
-        </w:rPr>
-        <w:t xml:space="preserve"> з циклом та реалізува</w:t>
-      </w:r>
-      <w:r>
-        <w:rPr>
-          <w:rFonts w:ascii="Times New Roman" w:eastAsia="Times New Roman" w:hAnsi="Times New Roman" w:cs="Times New Roman"/>
-          <w:sz w:val="24"/>
-          <w:szCs w:val="24"/>
-        </w:rPr>
-        <w:t xml:space="preserve">в </w:t>
-      </w:r>
-      <w:r>
-        <w:rPr>
-          <w:rFonts w:ascii="Times New Roman" w:eastAsia="Times New Roman" w:hAnsi="Times New Roman" w:cs="Times New Roman"/>
-          <w:sz w:val="24"/>
-          <w:szCs w:val="24"/>
-        </w:rPr>
-        <w:t xml:space="preserve">цикл </w:t>
+        <w:t xml:space="preserve">Ознайомився з циклом та реалізував цикл </w:t>
       </w:r>
       <w:r>
         <w:rPr>
@@ -14026,16 +14057,7 @@
           <w:szCs w:val="24"/>
           <w:lang w:val="ru-RU"/>
         </w:rPr>
-        <w:t>Ознайоми</w:t>
-      </w:r>
-      <w:r>
-        <w:rPr>
-          <w:rFonts w:ascii="Times New Roman" w:eastAsia="Times New Roman" w:hAnsi="Times New Roman" w:cs="Times New Roman"/>
-          <w:sz w:val="24"/>
-          <w:szCs w:val="24"/>
-          <w:lang w:val="ru-RU"/>
-        </w:rPr>
-        <w:t>вся</w:t>
+        <w:t>Ознайомився</w:t>
       </w:r>
       <w:proofErr w:type="spellEnd"/>
       <w:r>
@@ -14120,23 +14142,7 @@
           <w:sz w:val="24"/>
           <w:szCs w:val="24"/>
         </w:rPr>
-        <w:t xml:space="preserve"> та особливо</w:t>
-      </w:r>
-      <w:r>
-        <w:rPr>
-          <w:rFonts w:ascii="Times New Roman" w:eastAsia="Times New Roman" w:hAnsi="Times New Roman" w:cs="Times New Roman"/>
-          <w:sz w:val="24"/>
-          <w:szCs w:val="24"/>
-        </w:rPr>
-        <w:t>с</w:t>
-      </w:r>
-      <w:r>
-        <w:rPr>
-          <w:rFonts w:ascii="Times New Roman" w:eastAsia="Times New Roman" w:hAnsi="Times New Roman" w:cs="Times New Roman"/>
-          <w:sz w:val="24"/>
-          <w:szCs w:val="24"/>
-        </w:rPr>
-        <w:t>тях</w:t>
+        <w:t xml:space="preserve"> та особливостях</w:t>
       </w:r>
       <w:r>
         <w:rPr>
@@ -14170,16 +14176,7 @@
           <w:szCs w:val="24"/>
           <w:lang w:val="ru-RU"/>
         </w:rPr>
-        <w:t>Ознайоми</w:t>
-      </w:r>
-      <w:r>
-        <w:rPr>
-          <w:rFonts w:ascii="Times New Roman" w:eastAsia="Times New Roman" w:hAnsi="Times New Roman" w:cs="Times New Roman"/>
-          <w:sz w:val="24"/>
-          <w:szCs w:val="24"/>
-          <w:lang w:val="ru-RU"/>
-        </w:rPr>
-        <w:t>вся</w:t>
+        <w:t>Ознайомився</w:t>
       </w:r>
       <w:proofErr w:type="spellEnd"/>
       <w:r>
@@ -14269,23 +14266,7 @@
           <w:sz w:val="24"/>
           <w:szCs w:val="24"/>
         </w:rPr>
-        <w:t>Ознайоми</w:t>
-      </w:r>
-      <w:r>
-        <w:rPr>
-          <w:rFonts w:ascii="Times New Roman" w:eastAsia="Times New Roman" w:hAnsi="Times New Roman" w:cs="Times New Roman"/>
-          <w:sz w:val="24"/>
-          <w:szCs w:val="24"/>
-        </w:rPr>
-        <w:t>вся</w:t>
-      </w:r>
-      <w:r>
-        <w:rPr>
-          <w:rFonts w:ascii="Times New Roman" w:eastAsia="Times New Roman" w:hAnsi="Times New Roman" w:cs="Times New Roman"/>
-          <w:sz w:val="24"/>
-          <w:szCs w:val="24"/>
-        </w:rPr>
-        <w:t xml:space="preserve"> з поняттям рекурсії</w:t>
+        <w:t>Ознайомився з поняттям рекурсії</w:t>
       </w:r>
       <w:r>
         <w:rPr>
@@ -14301,23 +14282,7 @@
           <w:sz w:val="24"/>
           <w:szCs w:val="24"/>
         </w:rPr>
-        <w:t xml:space="preserve"> </w:t>
-      </w:r>
-      <w:r>
-        <w:rPr>
-          <w:rFonts w:ascii="Times New Roman" w:eastAsia="Times New Roman" w:hAnsi="Times New Roman" w:cs="Times New Roman"/>
-          <w:sz w:val="24"/>
-          <w:szCs w:val="24"/>
-        </w:rPr>
-        <w:t>її</w:t>
-      </w:r>
-      <w:r>
-        <w:rPr>
-          <w:rFonts w:ascii="Times New Roman" w:eastAsia="Times New Roman" w:hAnsi="Times New Roman" w:cs="Times New Roman"/>
-          <w:sz w:val="24"/>
-          <w:szCs w:val="24"/>
-        </w:rPr>
-        <w:t xml:space="preserve"> реалізації та особливостях</w:t>
+        <w:t xml:space="preserve"> її реалізації та особливостях</w:t>
       </w:r>
       <w:r>
         <w:rPr>
@@ -14349,8 +14314,8 @@
       </w:pPr>
     </w:p>
     <w:sectPr>
-      <w:footerReference w:type="default" r:id="rId66"/>
-      <w:footerReference w:type="first" r:id="rId67"/>
+      <w:footerReference w:type="default" r:id="rId67"/>
+      <w:footerReference w:type="first" r:id="rId68"/>
       <w:pgSz w:w="11906" w:h="16838"/>
       <w:pgMar w:top="1134" w:right="850" w:bottom="1134" w:left="1134" w:header="708" w:footer="708" w:gutter="0"/>
       <w:pgNumType w:start="1"/>
@@ -19585,28 +19550,28 @@
 </file>
 
 <file path=customXml/item1.xml><?xml version="1.0" encoding="utf-8"?>
+<b:Sources xmlns:b="http://schemas.openxmlformats.org/officeDocument/2006/bibliography" xmlns="http://schemas.openxmlformats.org/officeDocument/2006/bibliography" SelectedStyle="\APASixthEditionOfficeOnline.xsl" StyleName="APA" Version="6"/>
+</file>
+
+<file path=customXml/item2.xml><?xml version="1.0" encoding="utf-8"?>
 <go:gDocsCustomXmlDataStorage xmlns:go="http://customooxmlschemas.google.com/" xmlns:r="http://schemas.openxmlformats.org/officeDocument/2006/relationships" uri="GoogleDocsCustomDataVersion2">
   <go:docsCustomData xmlns:go="http://customooxmlschemas.google.com/" roundtripDataSignature="AMtx7mg1t1gPSA62kT8ztiPESSo9M54hng==">CgMxLjA4AHIhMXFNVHNQYW9lLWVhNjZLeGlrRVdIRnNmaEdUSHNnNUIy</go:docsCustomData>
 </go:gDocsCustomXmlDataStorage>
 </file>
 
-<file path=customXml/item2.xml><?xml version="1.0" encoding="utf-8"?>
-<b:Sources xmlns:b="http://schemas.openxmlformats.org/officeDocument/2006/bibliography" xmlns="http://schemas.openxmlformats.org/officeDocument/2006/bibliography" SelectedStyle="\APASixthEditionOfficeOnline.xsl" StyleName="APA" Version="6"/>
+<file path=customXml/itemProps1.xml><?xml version="1.0" encoding="utf-8"?>
+<ds:datastoreItem xmlns:ds="http://schemas.openxmlformats.org/officeDocument/2006/customXml" ds:itemID="{CB480DE8-C3D9-4683-ACDB-74CF9DF1751C}">
+  <ds:schemaRefs>
+    <ds:schemaRef ds:uri="http://schemas.openxmlformats.org/officeDocument/2006/bibliography"/>
+  </ds:schemaRefs>
+</ds:datastoreItem>
 </file>
 
-<file path=customXml/itemProps1.xml><?xml version="1.0" encoding="utf-8"?>
+<file path=customXml/itemProps2.xml><?xml version="1.0" encoding="utf-8"?>
 <ds:datastoreItem xmlns:ds="http://schemas.openxmlformats.org/officeDocument/2006/customXml" ds:itemID="{11111111-1234-1234-1234-123412341234}">
   <ds:schemaRefs>
     <ds:schemaRef ds:uri="http://customooxmlschemas.google.com/"/>
     <ds:schemaRef ds:uri="http://schemas.openxmlformats.org/officeDocument/2006/relationships"/>
   </ds:schemaRefs>
 </ds:datastoreItem>
-</file>
-
-<file path=customXml/itemProps2.xml><?xml version="1.0" encoding="utf-8"?>
-<ds:datastoreItem xmlns:ds="http://schemas.openxmlformats.org/officeDocument/2006/customXml" ds:itemID="{CB480DE8-C3D9-4683-ACDB-74CF9DF1751C}">
-  <ds:schemaRefs>
-    <ds:schemaRef ds:uri="http://schemas.openxmlformats.org/officeDocument/2006/bibliography"/>
-  </ds:schemaRefs>
-</ds:datastoreItem>
 </file>
</xml_diff>

<commit_message>
Upd vns_lab_7_task_1 + Lab_Report, added vns_lab_7_task_2
</commit_message>
<xml_diff>
--- a/ai_14/oleh_motruk/Epic3/Practice_ Lab_Report_Oleg_Motruk.docx
+++ b/ai_14/oleh_motruk/Epic3/Practice_ Lab_Report_Oleg_Motruk.docx
@@ -8430,6 +8430,7 @@
           <w:rFonts w:ascii="Times New Roman" w:eastAsia="Times New Roman" w:hAnsi="Times New Roman" w:cs="Times New Roman"/>
           <w:sz w:val="24"/>
           <w:szCs w:val="24"/>
+          <w:lang w:val="en-US"/>
         </w:rPr>
       </w:pPr>
       <w:r>
@@ -8510,7 +8511,16 @@
           <w:sz w:val="24"/>
           <w:szCs w:val="24"/>
         </w:rPr>
-        <w:t xml:space="preserve">: VNS </w:t>
+        <w:t>: VNS</w:t>
+      </w:r>
+      <w:r>
+        <w:rPr>
+          <w:rFonts w:ascii="Times New Roman" w:eastAsia="Times New Roman" w:hAnsi="Times New Roman" w:cs="Times New Roman"/>
+          <w:sz w:val="24"/>
+          <w:szCs w:val="24"/>
+          <w:lang w:val="en-US"/>
+        </w:rPr>
+        <w:t>_</w:t>
       </w:r>
       <w:proofErr w:type="spellStart"/>
       <w:r>
@@ -8529,6 +8539,15 @@
           <w:szCs w:val="24"/>
         </w:rPr>
         <w:t xml:space="preserve"> 7</w:t>
+      </w:r>
+      <w:r>
+        <w:rPr>
+          <w:rFonts w:ascii="Times New Roman" w:eastAsia="Times New Roman" w:hAnsi="Times New Roman" w:cs="Times New Roman"/>
+          <w:sz w:val="24"/>
+          <w:szCs w:val="24"/>
+          <w:lang w:val="en-US"/>
+        </w:rPr>
+        <w:t>_Task_1.</w:t>
       </w:r>
     </w:p>
     <w:p>
@@ -8560,6 +8579,7 @@
           <w:rFonts w:ascii="Times New Roman" w:eastAsia="Times New Roman" w:hAnsi="Times New Roman" w:cs="Times New Roman"/>
           <w:sz w:val="24"/>
           <w:szCs w:val="24"/>
+          <w:lang w:val="en-US"/>
         </w:rPr>
       </w:pPr>
       <w:r>
@@ -8576,7 +8596,7 @@
           <w:sz w:val="24"/>
           <w:szCs w:val="24"/>
         </w:rPr>
-        <w:t>№4</w:t>
+        <w:t>№3</w:t>
       </w:r>
       <w:r>
         <w:rPr>
@@ -8603,7 +8623,24 @@
           <w:sz w:val="24"/>
           <w:szCs w:val="24"/>
         </w:rPr>
-        <w:t xml:space="preserve"> 6 - </w:t>
+        <w:t xml:space="preserve"> </w:t>
+      </w:r>
+      <w:r>
+        <w:rPr>
+          <w:rFonts w:ascii="Times New Roman" w:eastAsia="Times New Roman" w:hAnsi="Times New Roman" w:cs="Times New Roman"/>
+          <w:sz w:val="24"/>
+          <w:szCs w:val="24"/>
+          <w:lang w:val="en-US"/>
+        </w:rPr>
+        <w:t>5</w:t>
+      </w:r>
+      <w:r>
+        <w:rPr>
+          <w:rFonts w:ascii="Times New Roman" w:eastAsia="Times New Roman" w:hAnsi="Times New Roman" w:cs="Times New Roman"/>
+          <w:sz w:val="24"/>
+          <w:szCs w:val="24"/>
+        </w:rPr>
+        <w:t xml:space="preserve"> - </w:t>
       </w:r>
       <w:proofErr w:type="spellStart"/>
       <w:r>
@@ -8612,7 +8649,7 @@
           <w:sz w:val="24"/>
           <w:szCs w:val="24"/>
         </w:rPr>
-        <w:t>Practice</w:t>
+        <w:t>Lab</w:t>
       </w:r>
       <w:proofErr w:type="spellEnd"/>
       <w:r>
@@ -8639,7 +8676,16 @@
           <w:sz w:val="24"/>
           <w:szCs w:val="24"/>
         </w:rPr>
-        <w:t xml:space="preserve">: </w:t>
+        <w:t>: VNS</w:t>
+      </w:r>
+      <w:r>
+        <w:rPr>
+          <w:rFonts w:ascii="Times New Roman" w:eastAsia="Times New Roman" w:hAnsi="Times New Roman" w:cs="Times New Roman"/>
+          <w:sz w:val="24"/>
+          <w:szCs w:val="24"/>
+          <w:lang w:val="en-US"/>
+        </w:rPr>
+        <w:t>_</w:t>
       </w:r>
       <w:proofErr w:type="spellStart"/>
       <w:r>
@@ -8648,7 +8694,7 @@
           <w:sz w:val="24"/>
           <w:szCs w:val="24"/>
         </w:rPr>
-        <w:t>Class</w:t>
+        <w:t>Lab</w:t>
       </w:r>
       <w:proofErr w:type="spellEnd"/>
       <w:r>
@@ -8657,36 +8703,35 @@
           <w:sz w:val="24"/>
           <w:szCs w:val="24"/>
         </w:rPr>
-        <w:t xml:space="preserve"> </w:t>
-      </w:r>
-      <w:proofErr w:type="spellStart"/>
-      <w:r>
-        <w:rPr>
-          <w:rFonts w:ascii="Times New Roman" w:eastAsia="Times New Roman" w:hAnsi="Times New Roman" w:cs="Times New Roman"/>
-          <w:sz w:val="24"/>
-          <w:szCs w:val="24"/>
-        </w:rPr>
-        <w:t>Practice</w:t>
-      </w:r>
-      <w:proofErr w:type="spellEnd"/>
-      <w:r>
-        <w:rPr>
-          <w:rFonts w:ascii="Times New Roman" w:eastAsia="Times New Roman" w:hAnsi="Times New Roman" w:cs="Times New Roman"/>
-          <w:sz w:val="24"/>
-          <w:szCs w:val="24"/>
-        </w:rPr>
-        <w:t xml:space="preserve"> </w:t>
-      </w:r>
-      <w:proofErr w:type="spellStart"/>
-      <w:r>
-        <w:rPr>
-          <w:rFonts w:ascii="Times New Roman" w:eastAsia="Times New Roman" w:hAnsi="Times New Roman" w:cs="Times New Roman"/>
-          <w:sz w:val="24"/>
-          <w:szCs w:val="24"/>
-        </w:rPr>
-        <w:t>Task</w:t>
-      </w:r>
-      <w:proofErr w:type="spellEnd"/>
+        <w:t xml:space="preserve"> 7</w:t>
+      </w:r>
+      <w:r>
+        <w:rPr>
+          <w:rFonts w:ascii="Times New Roman" w:eastAsia="Times New Roman" w:hAnsi="Times New Roman" w:cs="Times New Roman"/>
+          <w:sz w:val="24"/>
+          <w:szCs w:val="24"/>
+          <w:lang w:val="en-US"/>
+        </w:rPr>
+        <w:t>_Task_</w:t>
+      </w:r>
+      <w:r>
+        <w:rPr>
+          <w:rFonts w:ascii="Times New Roman" w:eastAsia="Times New Roman" w:hAnsi="Times New Roman" w:cs="Times New Roman"/>
+          <w:sz w:val="24"/>
+          <w:szCs w:val="24"/>
+          <w:lang w:val="en-US"/>
+        </w:rPr>
+        <w:t>2</w:t>
+      </w:r>
+      <w:r>
+        <w:rPr>
+          <w:rFonts w:ascii="Times New Roman" w:eastAsia="Times New Roman" w:hAnsi="Times New Roman" w:cs="Times New Roman"/>
+          <w:sz w:val="24"/>
+          <w:szCs w:val="24"/>
+          <w:lang w:val="en-US"/>
+        </w:rPr>
+        <w:t>.</w:t>
+      </w:r>
     </w:p>
     <w:p>
       <w:pPr>
@@ -8707,6 +8752,180 @@
           <w:sz w:val="24"/>
           <w:szCs w:val="24"/>
         </w:rPr>
+        <w:t>Виконати лабораторну роботу</w:t>
+      </w:r>
+    </w:p>
+    <w:p>
+      <w:pPr>
+        <w:spacing w:after="0" w:line="240" w:lineRule="auto"/>
+        <w:rPr>
+          <w:rFonts w:ascii="Times New Roman" w:eastAsia="Times New Roman" w:hAnsi="Times New Roman" w:cs="Times New Roman"/>
+          <w:sz w:val="24"/>
+          <w:szCs w:val="24"/>
+        </w:rPr>
+      </w:pPr>
+      <w:r>
+        <w:rPr>
+          <w:rFonts w:ascii="Times New Roman" w:eastAsia="Times New Roman" w:hAnsi="Times New Roman" w:cs="Times New Roman"/>
+          <w:sz w:val="24"/>
+          <w:szCs w:val="24"/>
+        </w:rPr>
+        <w:t xml:space="preserve">Завдання </w:t>
+      </w:r>
+      <w:r>
+        <w:rPr>
+          <w:rFonts w:ascii="Times New Roman" w:eastAsia="Times New Roman" w:hAnsi="Times New Roman" w:cs="Times New Roman"/>
+          <w:sz w:val="24"/>
+          <w:szCs w:val="24"/>
+        </w:rPr>
+        <w:t>№4</w:t>
+      </w:r>
+      <w:r>
+        <w:rPr>
+          <w:rFonts w:ascii="Times New Roman" w:eastAsia="Times New Roman" w:hAnsi="Times New Roman" w:cs="Times New Roman"/>
+          <w:sz w:val="24"/>
+          <w:szCs w:val="24"/>
+          <w:lang w:val="en-US"/>
+        </w:rPr>
+        <w:t>:</w:t>
+      </w:r>
+      <w:proofErr w:type="spellStart"/>
+      <w:r>
+        <w:rPr>
+          <w:rFonts w:ascii="Times New Roman" w:eastAsia="Times New Roman" w:hAnsi="Times New Roman" w:cs="Times New Roman"/>
+          <w:sz w:val="24"/>
+          <w:szCs w:val="24"/>
+        </w:rPr>
+        <w:t>Task</w:t>
+      </w:r>
+      <w:proofErr w:type="spellEnd"/>
+      <w:r>
+        <w:rPr>
+          <w:rFonts w:ascii="Times New Roman" w:eastAsia="Times New Roman" w:hAnsi="Times New Roman" w:cs="Times New Roman"/>
+          <w:sz w:val="24"/>
+          <w:szCs w:val="24"/>
+        </w:rPr>
+        <w:t xml:space="preserve"> </w:t>
+      </w:r>
+      <w:r>
+        <w:rPr>
+          <w:rFonts w:ascii="Times New Roman" w:eastAsia="Times New Roman" w:hAnsi="Times New Roman" w:cs="Times New Roman"/>
+          <w:sz w:val="24"/>
+          <w:szCs w:val="24"/>
+          <w:lang w:val="en-US"/>
+        </w:rPr>
+        <w:t>6</w:t>
+      </w:r>
+      <w:r>
+        <w:rPr>
+          <w:rFonts w:ascii="Times New Roman" w:eastAsia="Times New Roman" w:hAnsi="Times New Roman" w:cs="Times New Roman"/>
+          <w:sz w:val="24"/>
+          <w:szCs w:val="24"/>
+        </w:rPr>
+        <w:t xml:space="preserve"> - </w:t>
+      </w:r>
+      <w:proofErr w:type="spellStart"/>
+      <w:r>
+        <w:rPr>
+          <w:rFonts w:ascii="Times New Roman" w:eastAsia="Times New Roman" w:hAnsi="Times New Roman" w:cs="Times New Roman"/>
+          <w:sz w:val="24"/>
+          <w:szCs w:val="24"/>
+        </w:rPr>
+        <w:t>Practice</w:t>
+      </w:r>
+      <w:proofErr w:type="spellEnd"/>
+      <w:r>
+        <w:rPr>
+          <w:rFonts w:ascii="Times New Roman" w:eastAsia="Times New Roman" w:hAnsi="Times New Roman" w:cs="Times New Roman"/>
+          <w:sz w:val="24"/>
+          <w:szCs w:val="24"/>
+        </w:rPr>
+        <w:t xml:space="preserve"># </w:t>
+      </w:r>
+      <w:proofErr w:type="spellStart"/>
+      <w:r>
+        <w:rPr>
+          <w:rFonts w:ascii="Times New Roman" w:eastAsia="Times New Roman" w:hAnsi="Times New Roman" w:cs="Times New Roman"/>
+          <w:sz w:val="24"/>
+          <w:szCs w:val="24"/>
+        </w:rPr>
+        <w:t>programming</w:t>
+      </w:r>
+      <w:proofErr w:type="spellEnd"/>
+      <w:r>
+        <w:rPr>
+          <w:rFonts w:ascii="Times New Roman" w:eastAsia="Times New Roman" w:hAnsi="Times New Roman" w:cs="Times New Roman"/>
+          <w:sz w:val="24"/>
+          <w:szCs w:val="24"/>
+        </w:rPr>
+        <w:t xml:space="preserve">: </w:t>
+      </w:r>
+      <w:proofErr w:type="spellStart"/>
+      <w:r>
+        <w:rPr>
+          <w:rFonts w:ascii="Times New Roman" w:eastAsia="Times New Roman" w:hAnsi="Times New Roman" w:cs="Times New Roman"/>
+          <w:sz w:val="24"/>
+          <w:szCs w:val="24"/>
+        </w:rPr>
+        <w:t>Class</w:t>
+      </w:r>
+      <w:proofErr w:type="spellEnd"/>
+      <w:r>
+        <w:rPr>
+          <w:rFonts w:ascii="Times New Roman" w:eastAsia="Times New Roman" w:hAnsi="Times New Roman" w:cs="Times New Roman"/>
+          <w:sz w:val="24"/>
+          <w:szCs w:val="24"/>
+        </w:rPr>
+        <w:t xml:space="preserve"> </w:t>
+      </w:r>
+      <w:proofErr w:type="spellStart"/>
+      <w:r>
+        <w:rPr>
+          <w:rFonts w:ascii="Times New Roman" w:eastAsia="Times New Roman" w:hAnsi="Times New Roman" w:cs="Times New Roman"/>
+          <w:sz w:val="24"/>
+          <w:szCs w:val="24"/>
+        </w:rPr>
+        <w:t>Practice</w:t>
+      </w:r>
+      <w:proofErr w:type="spellEnd"/>
+      <w:r>
+        <w:rPr>
+          <w:rFonts w:ascii="Times New Roman" w:eastAsia="Times New Roman" w:hAnsi="Times New Roman" w:cs="Times New Roman"/>
+          <w:sz w:val="24"/>
+          <w:szCs w:val="24"/>
+        </w:rPr>
+        <w:t xml:space="preserve"> </w:t>
+      </w:r>
+      <w:proofErr w:type="spellStart"/>
+      <w:r>
+        <w:rPr>
+          <w:rFonts w:ascii="Times New Roman" w:eastAsia="Times New Roman" w:hAnsi="Times New Roman" w:cs="Times New Roman"/>
+          <w:sz w:val="24"/>
+          <w:szCs w:val="24"/>
+        </w:rPr>
+        <w:t>Task</w:t>
+      </w:r>
+      <w:proofErr w:type="spellEnd"/>
+    </w:p>
+    <w:p>
+      <w:pPr>
+        <w:numPr>
+          <w:ilvl w:val="0"/>
+          <w:numId w:val="2"/>
+        </w:numPr>
+        <w:spacing w:after="0" w:line="240" w:lineRule="auto"/>
+        <w:rPr>
+          <w:rFonts w:ascii="Times New Roman" w:eastAsia="Times New Roman" w:hAnsi="Times New Roman" w:cs="Times New Roman"/>
+          <w:sz w:val="24"/>
+          <w:szCs w:val="24"/>
+        </w:rPr>
+      </w:pPr>
+      <w:r>
+        <w:rPr>
+          <w:rFonts w:ascii="Times New Roman" w:eastAsia="Times New Roman" w:hAnsi="Times New Roman" w:cs="Times New Roman"/>
+          <w:sz w:val="24"/>
+          <w:szCs w:val="24"/>
+        </w:rPr>
         <w:t>Створ</w:t>
       </w:r>
       <w:r>
@@ -8776,7 +8995,25 @@
           <w:szCs w:val="24"/>
           <w:lang w:val="en-US"/>
         </w:rPr>
-        <w:t>Task 7  - Practice# programming:  Self Practice Task</w:t>
+        <w:t xml:space="preserve">Task </w:t>
+      </w:r>
+      <w:r>
+        <w:rPr>
+          <w:rFonts w:ascii="Times New Roman" w:eastAsia="Times New Roman" w:hAnsi="Times New Roman" w:cs="Times New Roman"/>
+          <w:sz w:val="24"/>
+          <w:szCs w:val="24"/>
+          <w:lang w:val="en-US"/>
+        </w:rPr>
+        <w:t>7</w:t>
+      </w:r>
+      <w:r>
+        <w:rPr>
+          <w:rFonts w:ascii="Times New Roman" w:eastAsia="Times New Roman" w:hAnsi="Times New Roman" w:cs="Times New Roman"/>
+          <w:sz w:val="24"/>
+          <w:szCs w:val="24"/>
+          <w:lang w:val="en-US"/>
+        </w:rPr>
+        <w:t xml:space="preserve">  - Practice# programming:  Self Practice Task</w:t>
       </w:r>
     </w:p>
     <w:p>
@@ -9238,13 +9475,28 @@
           <w:szCs w:val="24"/>
         </w:rPr>
       </w:pPr>
-    </w:p>
-    <w:p>
-      <w:pPr>
-        <w:numPr>
-          <w:ilvl w:val="0"/>
-          <w:numId w:val="2"/>
-        </w:numPr>
+      <w:r>
+        <w:rPr>
+          <w:rFonts w:ascii="Times New Roman" w:eastAsia="Times New Roman" w:hAnsi="Times New Roman" w:cs="Times New Roman"/>
+          <w:color w:val="000000"/>
+          <w:sz w:val="24"/>
+          <w:szCs w:val="24"/>
+        </w:rPr>
+        <w:t>Блок-схема</w:t>
+      </w:r>
+      <w:r>
+        <w:rPr>
+          <w:rFonts w:ascii="Times New Roman" w:eastAsia="Times New Roman" w:hAnsi="Times New Roman" w:cs="Times New Roman"/>
+          <w:color w:val="000000"/>
+          <w:sz w:val="24"/>
+          <w:szCs w:val="24"/>
+          <w:lang w:val="en-US"/>
+        </w:rPr>
+        <w:t>:</w:t>
+      </w:r>
+    </w:p>
+    <w:p>
+      <w:pPr>
         <w:pBdr>
           <w:top w:val="nil"/>
           <w:left w:val="nil"/>
@@ -9253,6 +9505,7 @@
           <w:between w:val="nil"/>
         </w:pBdr>
         <w:spacing w:after="0" w:line="240" w:lineRule="auto"/>
+        <w:ind w:left="720"/>
         <w:rPr>
           <w:rFonts w:ascii="Times New Roman" w:eastAsia="Times New Roman" w:hAnsi="Times New Roman" w:cs="Times New Roman"/>
           <w:color w:val="000000"/>
@@ -9270,10 +9523,10 @@
         </w:rPr>
         <w:lastRenderedPageBreak/>
         <w:drawing>
-          <wp:inline distT="0" distB="0" distL="0" distR="0" wp14:anchorId="433AF4ED" wp14:editId="6A921E62">
-            <wp:extent cx="5430520" cy="9251950"/>
-            <wp:effectExtent l="0" t="0" r="0" b="6350"/>
-            <wp:docPr id="946837691" name="Рисунок 3"/>
+          <wp:inline distT="0" distB="0" distL="0" distR="0" wp14:anchorId="3C87A814" wp14:editId="4E19F6FA">
+            <wp:extent cx="5368925" cy="9251950"/>
+            <wp:effectExtent l="0" t="0" r="3175" b="6350"/>
+            <wp:docPr id="1482453173" name="Рисунок 1"/>
             <wp:cNvGraphicFramePr>
               <a:graphicFrameLocks xmlns:a="http://schemas.openxmlformats.org/drawingml/2006/main" noChangeAspect="1"/>
             </wp:cNvGraphicFramePr>
@@ -9281,7 +9534,7 @@
               <a:graphicData uri="http://schemas.openxmlformats.org/drawingml/2006/picture">
                 <pic:pic xmlns:pic="http://schemas.openxmlformats.org/drawingml/2006/picture">
                   <pic:nvPicPr>
-                    <pic:cNvPr id="946837691" name="Рисунок 946837691"/>
+                    <pic:cNvPr id="1482453173" name="Рисунок 1482453173"/>
                     <pic:cNvPicPr/>
                   </pic:nvPicPr>
                   <pic:blipFill>
@@ -9299,7 +9552,7 @@
                   <pic:spPr>
                     <a:xfrm>
                       <a:off x="0" y="0"/>
-                      <a:ext cx="5430520" cy="9251950"/>
+                      <a:ext cx="5368925" cy="9251950"/>
                     </a:xfrm>
                     <a:prstGeom prst="rect">
                       <a:avLst/>
@@ -9530,7 +9783,16 @@
           <w:sz w:val="24"/>
           <w:szCs w:val="24"/>
         </w:rPr>
-        <w:t xml:space="preserve">: VNS </w:t>
+        <w:t>: VNS</w:t>
+      </w:r>
+      <w:r>
+        <w:rPr>
+          <w:rFonts w:ascii="Times New Roman" w:eastAsia="Times New Roman" w:hAnsi="Times New Roman" w:cs="Times New Roman"/>
+          <w:sz w:val="24"/>
+          <w:szCs w:val="24"/>
+          <w:lang w:val="en-US"/>
+        </w:rPr>
+        <w:t>_</w:t>
       </w:r>
       <w:proofErr w:type="spellStart"/>
       <w:r>
@@ -9549,6 +9811,15 @@
           <w:szCs w:val="24"/>
         </w:rPr>
         <w:t xml:space="preserve"> 7</w:t>
+      </w:r>
+      <w:r>
+        <w:rPr>
+          <w:rFonts w:ascii="Times New Roman" w:eastAsia="Times New Roman" w:hAnsi="Times New Roman" w:cs="Times New Roman"/>
+          <w:sz w:val="24"/>
+          <w:szCs w:val="24"/>
+          <w:lang w:val="en-US"/>
+        </w:rPr>
+        <w:t>_Task_1.</w:t>
       </w:r>
     </w:p>
     <w:p>
@@ -9575,17 +9846,45 @@
       <w:r>
         <w:rPr>
           <w:rFonts w:ascii="Times New Roman" w:eastAsia="Times New Roman" w:hAnsi="Times New Roman" w:cs="Times New Roman"/>
+          <w:color w:val="000000"/>
+          <w:sz w:val="24"/>
+          <w:szCs w:val="24"/>
+        </w:rPr>
+        <w:t>Блок-схема</w:t>
+      </w:r>
+    </w:p>
+    <w:p>
+      <w:pPr>
+        <w:pBdr>
+          <w:top w:val="nil"/>
+          <w:left w:val="nil"/>
+          <w:bottom w:val="nil"/>
+          <w:right w:val="nil"/>
+          <w:between w:val="nil"/>
+        </w:pBdr>
+        <w:spacing w:after="0" w:line="240" w:lineRule="auto"/>
+        <w:ind w:left="720"/>
+        <w:rPr>
+          <w:rFonts w:ascii="Times New Roman" w:eastAsia="Times New Roman" w:hAnsi="Times New Roman" w:cs="Times New Roman"/>
+          <w:color w:val="000000"/>
+          <w:sz w:val="24"/>
+          <w:szCs w:val="24"/>
+        </w:rPr>
+      </w:pPr>
+      <w:r>
+        <w:rPr>
+          <w:rFonts w:ascii="Times New Roman" w:eastAsia="Times New Roman" w:hAnsi="Times New Roman" w:cs="Times New Roman"/>
           <w:noProof/>
           <w:color w:val="000000"/>
           <w:sz w:val="24"/>
           <w:szCs w:val="24"/>
-        </w:rPr>
-        <w:lastRenderedPageBreak/>
+          <w:lang w:val="en-US"/>
+        </w:rPr>
         <w:drawing>
-          <wp:inline distT="0" distB="0" distL="0" distR="0" wp14:anchorId="5AA00EAA" wp14:editId="1673DF5D">
-            <wp:extent cx="6113780" cy="9251950"/>
-            <wp:effectExtent l="0" t="0" r="1270" b="6350"/>
-            <wp:docPr id="630645290" name="Рисунок 4"/>
+          <wp:inline distT="0" distB="0" distL="0" distR="0" wp14:anchorId="7C5368CA" wp14:editId="24481927">
+            <wp:extent cx="6300470" cy="4906645"/>
+            <wp:effectExtent l="0" t="0" r="5080" b="8255"/>
+            <wp:docPr id="2086877966" name="Рисунок 2"/>
             <wp:cNvGraphicFramePr>
               <a:graphicFrameLocks xmlns:a="http://schemas.openxmlformats.org/drawingml/2006/main" noChangeAspect="1"/>
             </wp:cNvGraphicFramePr>
@@ -9593,7 +9892,7 @@
               <a:graphicData uri="http://schemas.openxmlformats.org/drawingml/2006/picture">
                 <pic:pic xmlns:pic="http://schemas.openxmlformats.org/drawingml/2006/picture">
                   <pic:nvPicPr>
-                    <pic:cNvPr id="630645290" name="Рисунок 630645290"/>
+                    <pic:cNvPr id="2086877966" name="Рисунок 2086877966"/>
                     <pic:cNvPicPr/>
                   </pic:nvPicPr>
                   <pic:blipFill>
@@ -9611,7 +9910,7 @@
                   <pic:spPr>
                     <a:xfrm>
                       <a:off x="0" y="0"/>
-                      <a:ext cx="6113780" cy="9251950"/>
+                      <a:ext cx="6300470" cy="4906645"/>
                     </a:xfrm>
                     <a:prstGeom prst="rect">
                       <a:avLst/>
@@ -9622,26 +9921,6 @@
             </a:graphic>
           </wp:inline>
         </w:drawing>
-      </w:r>
-      <w:r>
-        <w:rPr>
-          <w:rFonts w:ascii="Times New Roman" w:eastAsia="Times New Roman" w:hAnsi="Times New Roman" w:cs="Times New Roman"/>
-          <w:color w:val="000000"/>
-          <w:sz w:val="24"/>
-          <w:szCs w:val="24"/>
-          <w:lang w:val="en-US"/>
-        </w:rPr>
-        <w:lastRenderedPageBreak/>
-        <w:t xml:space="preserve">1 </w:t>
-      </w:r>
-      <w:r>
-        <w:rPr>
-          <w:rFonts w:ascii="Times New Roman" w:eastAsia="Times New Roman" w:hAnsi="Times New Roman" w:cs="Times New Roman"/>
-          <w:color w:val="000000"/>
-          <w:sz w:val="24"/>
-          <w:szCs w:val="24"/>
-        </w:rPr>
-        <w:t>год</w:t>
       </w:r>
     </w:p>
     <w:p>
@@ -9671,6 +9950,47 @@
           <w:color w:val="000000"/>
           <w:sz w:val="24"/>
           <w:szCs w:val="24"/>
+          <w:lang w:val="en-US"/>
+        </w:rPr>
+        <w:t xml:space="preserve">1 </w:t>
+      </w:r>
+      <w:r>
+        <w:rPr>
+          <w:rFonts w:ascii="Times New Roman" w:eastAsia="Times New Roman" w:hAnsi="Times New Roman" w:cs="Times New Roman"/>
+          <w:color w:val="000000"/>
+          <w:sz w:val="24"/>
+          <w:szCs w:val="24"/>
+        </w:rPr>
+        <w:t>год</w:t>
+      </w:r>
+    </w:p>
+    <w:p>
+      <w:pPr>
+        <w:numPr>
+          <w:ilvl w:val="0"/>
+          <w:numId w:val="2"/>
+        </w:numPr>
+        <w:pBdr>
+          <w:top w:val="nil"/>
+          <w:left w:val="nil"/>
+          <w:bottom w:val="nil"/>
+          <w:right w:val="nil"/>
+          <w:between w:val="nil"/>
+        </w:pBdr>
+        <w:spacing w:after="0" w:line="240" w:lineRule="auto"/>
+        <w:rPr>
+          <w:rFonts w:ascii="Times New Roman" w:eastAsia="Times New Roman" w:hAnsi="Times New Roman" w:cs="Times New Roman"/>
+          <w:color w:val="000000"/>
+          <w:sz w:val="24"/>
+          <w:szCs w:val="24"/>
+        </w:rPr>
+      </w:pPr>
+      <w:r>
+        <w:rPr>
+          <w:rFonts w:ascii="Times New Roman" w:eastAsia="Times New Roman" w:hAnsi="Times New Roman" w:cs="Times New Roman"/>
+          <w:color w:val="000000"/>
+          <w:sz w:val="24"/>
+          <w:szCs w:val="24"/>
         </w:rPr>
         <w:t>Важливі деталі для врахування в імплементації</w:t>
       </w:r>
@@ -9742,6 +10062,471 @@
         <w:tab/>
         <w:t>реалізація функції обрахунку</w:t>
       </w:r>
+    </w:p>
+    <w:p>
+      <w:pPr>
+        <w:spacing w:after="0"/>
+        <w:rPr>
+          <w:rFonts w:ascii="Times New Roman" w:eastAsia="Times New Roman" w:hAnsi="Times New Roman" w:cs="Times New Roman"/>
+          <w:sz w:val="24"/>
+          <w:szCs w:val="24"/>
+          <w:lang w:val="en-US"/>
+        </w:rPr>
+      </w:pPr>
+      <w:r>
+        <w:rPr>
+          <w:rFonts w:ascii="Times New Roman" w:eastAsia="Times New Roman" w:hAnsi="Times New Roman" w:cs="Times New Roman"/>
+          <w:sz w:val="24"/>
+          <w:szCs w:val="24"/>
+        </w:rPr>
+        <w:t xml:space="preserve">Програма №3 </w:t>
+      </w:r>
+      <w:proofErr w:type="spellStart"/>
+      <w:r>
+        <w:rPr>
+          <w:rFonts w:ascii="Times New Roman" w:eastAsia="Times New Roman" w:hAnsi="Times New Roman" w:cs="Times New Roman"/>
+          <w:sz w:val="24"/>
+          <w:szCs w:val="24"/>
+        </w:rPr>
+        <w:t>Lab</w:t>
+      </w:r>
+      <w:proofErr w:type="spellEnd"/>
+      <w:r>
+        <w:rPr>
+          <w:rFonts w:ascii="Times New Roman" w:eastAsia="Times New Roman" w:hAnsi="Times New Roman" w:cs="Times New Roman"/>
+          <w:sz w:val="24"/>
+          <w:szCs w:val="24"/>
+        </w:rPr>
+        <w:t xml:space="preserve"># </w:t>
+      </w:r>
+      <w:proofErr w:type="spellStart"/>
+      <w:r>
+        <w:rPr>
+          <w:rFonts w:ascii="Times New Roman" w:eastAsia="Times New Roman" w:hAnsi="Times New Roman" w:cs="Times New Roman"/>
+          <w:sz w:val="24"/>
+          <w:szCs w:val="24"/>
+        </w:rPr>
+        <w:t>programming</w:t>
+      </w:r>
+      <w:proofErr w:type="spellEnd"/>
+      <w:r>
+        <w:rPr>
+          <w:rFonts w:ascii="Times New Roman" w:eastAsia="Times New Roman" w:hAnsi="Times New Roman" w:cs="Times New Roman"/>
+          <w:sz w:val="24"/>
+          <w:szCs w:val="24"/>
+        </w:rPr>
+        <w:t>: VNS</w:t>
+      </w:r>
+      <w:r>
+        <w:rPr>
+          <w:rFonts w:ascii="Times New Roman" w:eastAsia="Times New Roman" w:hAnsi="Times New Roman" w:cs="Times New Roman"/>
+          <w:sz w:val="24"/>
+          <w:szCs w:val="24"/>
+          <w:lang w:val="en-US"/>
+        </w:rPr>
+        <w:t>_</w:t>
+      </w:r>
+      <w:proofErr w:type="spellStart"/>
+      <w:r>
+        <w:rPr>
+          <w:rFonts w:ascii="Times New Roman" w:eastAsia="Times New Roman" w:hAnsi="Times New Roman" w:cs="Times New Roman"/>
+          <w:sz w:val="24"/>
+          <w:szCs w:val="24"/>
+        </w:rPr>
+        <w:t>Lab</w:t>
+      </w:r>
+      <w:proofErr w:type="spellEnd"/>
+      <w:r>
+        <w:rPr>
+          <w:rFonts w:ascii="Times New Roman" w:eastAsia="Times New Roman" w:hAnsi="Times New Roman" w:cs="Times New Roman"/>
+          <w:sz w:val="24"/>
+          <w:szCs w:val="24"/>
+        </w:rPr>
+        <w:t xml:space="preserve"> 7</w:t>
+      </w:r>
+      <w:r>
+        <w:rPr>
+          <w:rFonts w:ascii="Times New Roman" w:eastAsia="Times New Roman" w:hAnsi="Times New Roman" w:cs="Times New Roman"/>
+          <w:sz w:val="24"/>
+          <w:szCs w:val="24"/>
+          <w:lang w:val="en-US"/>
+        </w:rPr>
+        <w:t>_Task_</w:t>
+      </w:r>
+      <w:r>
+        <w:rPr>
+          <w:rFonts w:ascii="Times New Roman" w:eastAsia="Times New Roman" w:hAnsi="Times New Roman" w:cs="Times New Roman"/>
+          <w:sz w:val="24"/>
+          <w:szCs w:val="24"/>
+          <w:lang w:val="en-US"/>
+        </w:rPr>
+        <w:t>2</w:t>
+      </w:r>
+      <w:r>
+        <w:rPr>
+          <w:rFonts w:ascii="Times New Roman" w:eastAsia="Times New Roman" w:hAnsi="Times New Roman" w:cs="Times New Roman"/>
+          <w:sz w:val="24"/>
+          <w:szCs w:val="24"/>
+          <w:lang w:val="en-US"/>
+        </w:rPr>
+        <w:t>.</w:t>
+      </w:r>
+    </w:p>
+    <w:p>
+      <w:pPr>
+        <w:numPr>
+          <w:ilvl w:val="0"/>
+          <w:numId w:val="2"/>
+        </w:numPr>
+        <w:pBdr>
+          <w:top w:val="nil"/>
+          <w:left w:val="nil"/>
+          <w:bottom w:val="nil"/>
+          <w:right w:val="nil"/>
+          <w:between w:val="nil"/>
+        </w:pBdr>
+        <w:spacing w:after="0" w:line="240" w:lineRule="auto"/>
+        <w:rPr>
+          <w:rFonts w:ascii="Times New Roman" w:eastAsia="Times New Roman" w:hAnsi="Times New Roman" w:cs="Times New Roman"/>
+          <w:color w:val="000000"/>
+          <w:sz w:val="24"/>
+          <w:szCs w:val="24"/>
+        </w:rPr>
+      </w:pPr>
+      <w:r>
+        <w:rPr>
+          <w:rFonts w:ascii="Times New Roman" w:eastAsia="Times New Roman" w:hAnsi="Times New Roman" w:cs="Times New Roman"/>
+          <w:color w:val="000000"/>
+          <w:sz w:val="24"/>
+          <w:szCs w:val="24"/>
+        </w:rPr>
+        <w:t>Блок-схема</w:t>
+      </w:r>
+      <w:r>
+        <w:rPr>
+          <w:rFonts w:ascii="Times New Roman" w:eastAsia="Times New Roman" w:hAnsi="Times New Roman" w:cs="Times New Roman"/>
+          <w:color w:val="000000"/>
+          <w:sz w:val="24"/>
+          <w:szCs w:val="24"/>
+          <w:lang w:val="en-US"/>
+        </w:rPr>
+        <w:t>:</w:t>
+      </w:r>
+    </w:p>
+    <w:p>
+      <w:pPr>
+        <w:pBdr>
+          <w:top w:val="nil"/>
+          <w:left w:val="nil"/>
+          <w:bottom w:val="nil"/>
+          <w:right w:val="nil"/>
+          <w:between w:val="nil"/>
+        </w:pBdr>
+        <w:spacing w:after="0" w:line="240" w:lineRule="auto"/>
+        <w:ind w:left="720"/>
+        <w:rPr>
+          <w:rFonts w:ascii="Times New Roman" w:eastAsia="Times New Roman" w:hAnsi="Times New Roman" w:cs="Times New Roman"/>
+          <w:color w:val="000000"/>
+          <w:sz w:val="24"/>
+          <w:szCs w:val="24"/>
+        </w:rPr>
+      </w:pPr>
+      <w:r>
+        <w:rPr>
+          <w:rFonts w:ascii="Times New Roman" w:eastAsia="Times New Roman" w:hAnsi="Times New Roman" w:cs="Times New Roman"/>
+          <w:color w:val="000000"/>
+          <w:sz w:val="24"/>
+          <w:szCs w:val="24"/>
+          <w:lang w:val="en-US"/>
+        </w:rPr>
+        <w:lastRenderedPageBreak/>
+        <w:tab/>
+      </w:r>
+      <w:r>
+        <w:rPr>
+          <w:rFonts w:ascii="Times New Roman" w:eastAsia="Times New Roman" w:hAnsi="Times New Roman" w:cs="Times New Roman"/>
+          <w:noProof/>
+          <w:color w:val="000000"/>
+          <w:sz w:val="24"/>
+          <w:szCs w:val="24"/>
+        </w:rPr>
+        <w:drawing>
+          <wp:inline distT="0" distB="0" distL="0" distR="0" wp14:anchorId="77E83340" wp14:editId="693E2652">
+            <wp:extent cx="6300470" cy="1935480"/>
+            <wp:effectExtent l="0" t="0" r="5080" b="7620"/>
+            <wp:docPr id="1085762333" name="Рисунок 3"/>
+            <wp:cNvGraphicFramePr>
+              <a:graphicFrameLocks xmlns:a="http://schemas.openxmlformats.org/drawingml/2006/main" noChangeAspect="1"/>
+            </wp:cNvGraphicFramePr>
+            <a:graphic xmlns:a="http://schemas.openxmlformats.org/drawingml/2006/main">
+              <a:graphicData uri="http://schemas.openxmlformats.org/drawingml/2006/picture">
+                <pic:pic xmlns:pic="http://schemas.openxmlformats.org/drawingml/2006/picture">
+                  <pic:nvPicPr>
+                    <pic:cNvPr id="1085762333" name="Рисунок 1085762333"/>
+                    <pic:cNvPicPr/>
+                  </pic:nvPicPr>
+                  <pic:blipFill>
+                    <a:blip r:embed="rId46" cstate="print">
+                      <a:extLst>
+                        <a:ext uri="{28A0092B-C50C-407E-A947-70E740481C1C}">
+                          <a14:useLocalDpi xmlns:a14="http://schemas.microsoft.com/office/drawing/2010/main" val="0"/>
+                        </a:ext>
+                      </a:extLst>
+                    </a:blip>
+                    <a:stretch>
+                      <a:fillRect/>
+                    </a:stretch>
+                  </pic:blipFill>
+                  <pic:spPr>
+                    <a:xfrm>
+                      <a:off x="0" y="0"/>
+                      <a:ext cx="6300470" cy="1935480"/>
+                    </a:xfrm>
+                    <a:prstGeom prst="rect">
+                      <a:avLst/>
+                    </a:prstGeom>
+                  </pic:spPr>
+                </pic:pic>
+              </a:graphicData>
+            </a:graphic>
+          </wp:inline>
+        </w:drawing>
+      </w:r>
+    </w:p>
+    <w:p>
+      <w:pPr>
+        <w:spacing w:after="0"/>
+        <w:rPr>
+          <w:rFonts w:ascii="Times New Roman" w:eastAsia="Times New Roman" w:hAnsi="Times New Roman" w:cs="Times New Roman"/>
+          <w:sz w:val="24"/>
+          <w:szCs w:val="24"/>
+          <w:lang w:val="en-US"/>
+        </w:rPr>
+      </w:pPr>
+    </w:p>
+    <w:p>
+      <w:pPr>
+        <w:numPr>
+          <w:ilvl w:val="0"/>
+          <w:numId w:val="2"/>
+        </w:numPr>
+        <w:pBdr>
+          <w:top w:val="nil"/>
+          <w:left w:val="nil"/>
+          <w:bottom w:val="nil"/>
+          <w:right w:val="nil"/>
+          <w:between w:val="nil"/>
+        </w:pBdr>
+        <w:spacing w:after="0" w:line="240" w:lineRule="auto"/>
+        <w:rPr>
+          <w:rFonts w:ascii="Times New Roman" w:eastAsia="Times New Roman" w:hAnsi="Times New Roman" w:cs="Times New Roman"/>
+          <w:color w:val="000000"/>
+          <w:sz w:val="24"/>
+          <w:szCs w:val="24"/>
+        </w:rPr>
+      </w:pPr>
+      <w:r>
+        <w:rPr>
+          <w:rFonts w:ascii="Times New Roman" w:eastAsia="Times New Roman" w:hAnsi="Times New Roman" w:cs="Times New Roman"/>
+          <w:color w:val="000000"/>
+          <w:sz w:val="24"/>
+          <w:szCs w:val="24"/>
+          <w:lang w:val="en-US"/>
+        </w:rPr>
+        <w:t xml:space="preserve">1 </w:t>
+      </w:r>
+      <w:r>
+        <w:rPr>
+          <w:rFonts w:ascii="Times New Roman" w:eastAsia="Times New Roman" w:hAnsi="Times New Roman" w:cs="Times New Roman"/>
+          <w:color w:val="000000"/>
+          <w:sz w:val="24"/>
+          <w:szCs w:val="24"/>
+        </w:rPr>
+        <w:t>год</w:t>
+      </w:r>
+    </w:p>
+    <w:p>
+      <w:pPr>
+        <w:numPr>
+          <w:ilvl w:val="0"/>
+          <w:numId w:val="2"/>
+        </w:numPr>
+        <w:pBdr>
+          <w:top w:val="nil"/>
+          <w:left w:val="nil"/>
+          <w:bottom w:val="nil"/>
+          <w:right w:val="nil"/>
+          <w:between w:val="nil"/>
+        </w:pBdr>
+        <w:spacing w:after="0" w:line="240" w:lineRule="auto"/>
+        <w:rPr>
+          <w:rFonts w:ascii="Times New Roman" w:eastAsia="Times New Roman" w:hAnsi="Times New Roman" w:cs="Times New Roman"/>
+          <w:color w:val="000000"/>
+          <w:sz w:val="24"/>
+          <w:szCs w:val="24"/>
+        </w:rPr>
+      </w:pPr>
+      <w:r>
+        <w:rPr>
+          <w:rFonts w:ascii="Times New Roman" w:eastAsia="Times New Roman" w:hAnsi="Times New Roman" w:cs="Times New Roman"/>
+          <w:color w:val="000000"/>
+          <w:sz w:val="24"/>
+          <w:szCs w:val="24"/>
+        </w:rPr>
+        <w:t>Важливі деталі для врахування в імплементації</w:t>
+      </w:r>
+      <w:r>
+        <w:rPr>
+          <w:rFonts w:ascii="Times New Roman" w:eastAsia="Times New Roman" w:hAnsi="Times New Roman" w:cs="Times New Roman"/>
+          <w:color w:val="000000"/>
+          <w:sz w:val="24"/>
+          <w:szCs w:val="24"/>
+          <w:lang w:val="ru-RU"/>
+        </w:rPr>
+        <w:t>:</w:t>
+      </w:r>
+    </w:p>
+    <w:p>
+      <w:pPr>
+        <w:pBdr>
+          <w:top w:val="nil"/>
+          <w:left w:val="nil"/>
+          <w:bottom w:val="nil"/>
+          <w:right w:val="nil"/>
+          <w:between w:val="nil"/>
+        </w:pBdr>
+        <w:spacing w:after="0" w:line="240" w:lineRule="auto"/>
+        <w:ind w:left="720"/>
+        <w:rPr>
+          <w:rFonts w:ascii="Times New Roman" w:eastAsia="Times New Roman" w:hAnsi="Times New Roman" w:cs="Times New Roman"/>
+          <w:color w:val="000000"/>
+          <w:sz w:val="24"/>
+          <w:szCs w:val="24"/>
+          <w:lang w:val="ru-RU"/>
+        </w:rPr>
+      </w:pPr>
+      <w:r>
+        <w:rPr>
+          <w:rFonts w:ascii="Times New Roman" w:eastAsia="Times New Roman" w:hAnsi="Times New Roman" w:cs="Times New Roman"/>
+          <w:color w:val="000000"/>
+          <w:sz w:val="24"/>
+          <w:szCs w:val="24"/>
+        </w:rPr>
+        <w:tab/>
+        <w:t>реалізація функції обрахунк</w:t>
+      </w:r>
+      <w:r>
+        <w:rPr>
+          <w:rFonts w:ascii="Times New Roman" w:eastAsia="Times New Roman" w:hAnsi="Times New Roman" w:cs="Times New Roman"/>
+          <w:color w:val="000000"/>
+          <w:sz w:val="24"/>
+          <w:szCs w:val="24"/>
+        </w:rPr>
+        <w:t xml:space="preserve">у ділення комплексних </w:t>
+      </w:r>
+      <w:proofErr w:type="spellStart"/>
+      <w:r>
+        <w:rPr>
+          <w:rFonts w:ascii="Times New Roman" w:eastAsia="Times New Roman" w:hAnsi="Times New Roman" w:cs="Times New Roman"/>
+          <w:color w:val="000000"/>
+          <w:sz w:val="24"/>
+          <w:szCs w:val="24"/>
+        </w:rPr>
+        <w:t>числе</w:t>
+      </w:r>
+      <w:proofErr w:type="spellEnd"/>
+      <w:r>
+        <w:rPr>
+          <w:rFonts w:ascii="Times New Roman" w:eastAsia="Times New Roman" w:hAnsi="Times New Roman" w:cs="Times New Roman"/>
+          <w:color w:val="000000"/>
+          <w:sz w:val="24"/>
+          <w:szCs w:val="24"/>
+        </w:rPr>
+        <w:t xml:space="preserve"> </w:t>
+      </w:r>
+      <w:r>
+        <w:rPr>
+          <w:rFonts w:ascii="Times New Roman" w:eastAsia="Times New Roman" w:hAnsi="Times New Roman" w:cs="Times New Roman"/>
+          <w:color w:val="000000"/>
+          <w:sz w:val="24"/>
+          <w:szCs w:val="24"/>
+          <w:lang w:val="ru-RU"/>
+        </w:rPr>
+        <w:t xml:space="preserve">та </w:t>
+      </w:r>
+      <w:proofErr w:type="spellStart"/>
+      <w:r>
+        <w:rPr>
+          <w:rFonts w:ascii="Times New Roman" w:eastAsia="Times New Roman" w:hAnsi="Times New Roman" w:cs="Times New Roman"/>
+          <w:color w:val="000000"/>
+          <w:sz w:val="24"/>
+          <w:szCs w:val="24"/>
+          <w:lang w:val="ru-RU"/>
+        </w:rPr>
+        <w:t>перевантаження</w:t>
+      </w:r>
+      <w:proofErr w:type="spellEnd"/>
+      <w:r>
+        <w:rPr>
+          <w:rFonts w:ascii="Times New Roman" w:eastAsia="Times New Roman" w:hAnsi="Times New Roman" w:cs="Times New Roman"/>
+          <w:color w:val="000000"/>
+          <w:sz w:val="24"/>
+          <w:szCs w:val="24"/>
+          <w:lang w:val="ru-RU"/>
+        </w:rPr>
+        <w:t xml:space="preserve"> </w:t>
+      </w:r>
+      <w:r>
+        <w:rPr>
+          <w:rFonts w:ascii="Times New Roman" w:eastAsia="Times New Roman" w:hAnsi="Times New Roman" w:cs="Times New Roman"/>
+          <w:color w:val="000000"/>
+          <w:sz w:val="24"/>
+          <w:szCs w:val="24"/>
+          <w:lang w:val="ru-RU"/>
+        </w:rPr>
+        <w:tab/>
+      </w:r>
+      <w:proofErr w:type="spellStart"/>
+      <w:r>
+        <w:rPr>
+          <w:rFonts w:ascii="Times New Roman" w:eastAsia="Times New Roman" w:hAnsi="Times New Roman" w:cs="Times New Roman"/>
+          <w:color w:val="000000"/>
+          <w:sz w:val="24"/>
+          <w:szCs w:val="24"/>
+          <w:lang w:val="ru-RU"/>
+        </w:rPr>
+        <w:t>функції</w:t>
+      </w:r>
+      <w:proofErr w:type="spellEnd"/>
+      <w:r>
+        <w:rPr>
+          <w:rFonts w:ascii="Times New Roman" w:eastAsia="Times New Roman" w:hAnsi="Times New Roman" w:cs="Times New Roman"/>
+          <w:color w:val="000000"/>
+          <w:sz w:val="24"/>
+          <w:szCs w:val="24"/>
+          <w:lang w:val="ru-RU"/>
+        </w:rPr>
+        <w:t>.</w:t>
+      </w:r>
+    </w:p>
+    <w:p>
+      <w:pPr>
+        <w:pBdr>
+          <w:top w:val="nil"/>
+          <w:left w:val="nil"/>
+          <w:bottom w:val="nil"/>
+          <w:right w:val="nil"/>
+          <w:between w:val="nil"/>
+        </w:pBdr>
+        <w:spacing w:after="0" w:line="240" w:lineRule="auto"/>
+        <w:ind w:left="720"/>
+        <w:rPr>
+          <w:rFonts w:ascii="Times New Roman" w:eastAsia="Times New Roman" w:hAnsi="Times New Roman" w:cs="Times New Roman"/>
+          <w:color w:val="000000"/>
+          <w:sz w:val="24"/>
+          <w:szCs w:val="24"/>
+        </w:rPr>
+      </w:pPr>
     </w:p>
     <w:p>
       <w:pPr>
@@ -9910,7 +10695,7 @@
                     <pic:cNvPicPr/>
                   </pic:nvPicPr>
                   <pic:blipFill>
-                    <a:blip r:embed="rId46" cstate="print">
+                    <a:blip r:embed="rId47" cstate="print">
                       <a:extLst>
                         <a:ext uri="{28A0092B-C50C-407E-A947-70E740481C1C}">
                           <a14:useLocalDpi xmlns:a14="http://schemas.microsoft.com/office/drawing/2010/main" val="0"/>
@@ -10205,6 +10990,7 @@
         <w:tab/>
       </w:r>
       <w:proofErr w:type="spellStart"/>
+      <w:proofErr w:type="gramStart"/>
       <w:r>
         <w:rPr>
           <w:rFonts w:ascii="Times New Roman" w:eastAsia="Times New Roman" w:hAnsi="Times New Roman" w:cs="Times New Roman"/>
@@ -10230,7 +11016,16 @@
           <w:sz w:val="24"/>
           <w:szCs w:val="24"/>
         </w:rPr>
-        <w:t xml:space="preserve">реалізація </w:t>
+        <w:t>реалізація</w:t>
+      </w:r>
+      <w:proofErr w:type="gramEnd"/>
+      <w:r>
+        <w:rPr>
+          <w:rFonts w:ascii="Times New Roman" w:eastAsia="Times New Roman" w:hAnsi="Times New Roman" w:cs="Times New Roman"/>
+          <w:sz w:val="24"/>
+          <w:szCs w:val="24"/>
+        </w:rPr>
+        <w:t xml:space="preserve"> </w:t>
       </w:r>
       <w:proofErr w:type="spellStart"/>
       <w:r>
@@ -10286,6 +11081,7 @@
           <w:rFonts w:ascii="Times New Roman" w:eastAsia="Times New Roman" w:hAnsi="Times New Roman" w:cs="Times New Roman"/>
           <w:sz w:val="24"/>
           <w:szCs w:val="24"/>
+          <w:lang w:val="en-US"/>
         </w:rPr>
       </w:pPr>
       <w:r>
@@ -10322,6 +11118,57 @@
         </w:rPr>
         <w:t>Practice# programming:  Self Practice Task</w:t>
       </w:r>
+    </w:p>
+    <w:p>
+      <w:pPr>
+        <w:numPr>
+          <w:ilvl w:val="0"/>
+          <w:numId w:val="2"/>
+        </w:numPr>
+        <w:pBdr>
+          <w:top w:val="nil"/>
+          <w:left w:val="nil"/>
+          <w:bottom w:val="nil"/>
+          <w:right w:val="nil"/>
+          <w:between w:val="nil"/>
+        </w:pBdr>
+        <w:spacing w:after="0" w:line="240" w:lineRule="auto"/>
+        <w:rPr>
+          <w:rFonts w:ascii="Times New Roman" w:eastAsia="Times New Roman" w:hAnsi="Times New Roman" w:cs="Times New Roman"/>
+          <w:color w:val="000000"/>
+          <w:sz w:val="24"/>
+          <w:szCs w:val="24"/>
+        </w:rPr>
+      </w:pPr>
+      <w:r>
+        <w:rPr>
+          <w:rFonts w:ascii="Times New Roman" w:eastAsia="Times New Roman" w:hAnsi="Times New Roman" w:cs="Times New Roman"/>
+          <w:color w:val="000000"/>
+          <w:sz w:val="24"/>
+          <w:szCs w:val="24"/>
+        </w:rPr>
+        <w:t>Блок-схема</w:t>
+      </w:r>
+      <w:r>
+        <w:rPr>
+          <w:rFonts w:ascii="Times New Roman" w:eastAsia="Times New Roman" w:hAnsi="Times New Roman" w:cs="Times New Roman"/>
+          <w:color w:val="000000"/>
+          <w:sz w:val="24"/>
+          <w:szCs w:val="24"/>
+          <w:lang w:val="en-US"/>
+        </w:rPr>
+        <w:t>:</w:t>
+      </w:r>
+    </w:p>
+    <w:p>
+      <w:pPr>
+        <w:spacing w:after="0"/>
+        <w:rPr>
+          <w:rFonts w:ascii="Times New Roman" w:eastAsia="Times New Roman" w:hAnsi="Times New Roman" w:cs="Times New Roman"/>
+          <w:sz w:val="24"/>
+          <w:szCs w:val="24"/>
+        </w:rPr>
+      </w:pPr>
     </w:p>
     <w:p>
       <w:pPr>
@@ -10369,7 +11216,7 @@
                     <pic:cNvPicPr/>
                   </pic:nvPicPr>
                   <pic:blipFill>
-                    <a:blip r:embed="rId47">
+                    <a:blip r:embed="rId48">
                       <a:extLst>
                         <a:ext uri="{28A0092B-C50C-407E-A947-70E740481C1C}">
                           <a14:useLocalDpi xmlns:a14="http://schemas.microsoft.com/office/drawing/2010/main" val="0"/>
@@ -10795,7 +11642,7 @@
                     <pic:cNvPicPr/>
                   </pic:nvPicPr>
                   <pic:blipFill>
-                    <a:blip r:embed="rId48"/>
+                    <a:blip r:embed="rId49"/>
                     <a:stretch>
                       <a:fillRect/>
                     </a:stretch>
@@ -11017,10 +11864,10 @@
         </w:rPr>
         <w:lastRenderedPageBreak/>
         <w:drawing>
-          <wp:inline distT="0" distB="0" distL="0" distR="0" wp14:anchorId="1A7E8066" wp14:editId="681D931A">
-            <wp:extent cx="6300470" cy="3803650"/>
-            <wp:effectExtent l="0" t="0" r="5080" b="6350"/>
-            <wp:docPr id="1125171436" name="Рисунок 1"/>
+          <wp:inline distT="0" distB="0" distL="0" distR="0" wp14:anchorId="26E135B7" wp14:editId="633452FE">
+            <wp:extent cx="6300470" cy="6043930"/>
+            <wp:effectExtent l="0" t="0" r="5080" b="0"/>
+            <wp:docPr id="41694896" name="Рисунок 41694896"/>
             <wp:cNvGraphicFramePr>
               <a:graphicFrameLocks xmlns:a="http://schemas.openxmlformats.org/drawingml/2006/main" noChangeAspect="1"/>
             </wp:cNvGraphicFramePr>
@@ -11028,11 +11875,11 @@
               <a:graphicData uri="http://schemas.openxmlformats.org/drawingml/2006/picture">
                 <pic:pic xmlns:pic="http://schemas.openxmlformats.org/drawingml/2006/picture">
                   <pic:nvPicPr>
-                    <pic:cNvPr id="1125171436" name=""/>
+                    <pic:cNvPr id="784651047" name=""/>
                     <pic:cNvPicPr/>
                   </pic:nvPicPr>
                   <pic:blipFill>
-                    <a:blip r:embed="rId49"/>
+                    <a:blip r:embed="rId50"/>
                     <a:stretch>
                       <a:fillRect/>
                     </a:stretch>
@@ -11040,7 +11887,7 @@
                   <pic:spPr>
                     <a:xfrm>
                       <a:off x="0" y="0"/>
-                      <a:ext cx="6300470" cy="3803650"/>
+                      <a:ext cx="6300470" cy="6043930"/>
                     </a:xfrm>
                     <a:prstGeom prst="rect">
                       <a:avLst/>
@@ -11057,7 +11904,7 @@
       <w:pPr>
         <w:rPr>
           <w:rFonts w:ascii="Times New Roman" w:eastAsia="Times New Roman" w:hAnsi="Times New Roman" w:cs="Times New Roman"/>
-          <w:lang w:val="en-US"/>
+          <w:lang w:val="ru-RU"/>
         </w:rPr>
       </w:pPr>
       <w:r>
@@ -11069,14 +11916,14 @@
       <w:r>
         <w:rPr>
           <w:rFonts w:ascii="Times New Roman" w:eastAsia="Times New Roman" w:hAnsi="Times New Roman" w:cs="Times New Roman"/>
-          <w:lang w:val="en-US"/>
+          <w:lang w:val="ru-RU"/>
         </w:rPr>
         <w:t>3</w:t>
       </w:r>
       <w:r>
         <w:rPr>
           <w:rFonts w:ascii="Times New Roman" w:eastAsia="Times New Roman" w:hAnsi="Times New Roman" w:cs="Times New Roman"/>
-          <w:lang w:val="en-US"/>
+          <w:lang w:val="ru-RU"/>
         </w:rPr>
         <w:t>:</w:t>
       </w:r>
@@ -11209,9 +12056,16 @@
           <w:color w:val="000000"/>
           <w:sz w:val="20"/>
           <w:szCs w:val="20"/>
-          <w:lang w:val="en-US"/>
-        </w:rPr>
-      </w:pPr>
+          <w:lang w:val="ru-RU"/>
+        </w:rPr>
+      </w:pPr>
+      <w:r>
+        <w:rPr>
+          <w:noProof/>
+        </w:rPr>
+        <w:lastRenderedPageBreak/>
+        <w:t xml:space="preserve"> </w:t>
+      </w:r>
       <w:r>
         <w:rPr>
           <w:rFonts w:ascii="Times New Roman" w:eastAsia="Times New Roman" w:hAnsi="Times New Roman" w:cs="Times New Roman"/>
@@ -11221,12 +12075,11 @@
           <w:szCs w:val="20"/>
           <w:lang w:val="en-US"/>
         </w:rPr>
-        <w:lastRenderedPageBreak/>
         <w:drawing>
-          <wp:inline distT="0" distB="0" distL="0" distR="0" wp14:anchorId="099E3E1D" wp14:editId="5F912C04">
-            <wp:extent cx="6300470" cy="7567295"/>
-            <wp:effectExtent l="0" t="0" r="5080" b="0"/>
-            <wp:docPr id="550821565" name="Рисунок 1"/>
+          <wp:inline distT="0" distB="0" distL="0" distR="0" wp14:anchorId="2BF6FAB5" wp14:editId="3CFCB6D7">
+            <wp:extent cx="5630061" cy="6811326"/>
+            <wp:effectExtent l="0" t="0" r="8890" b="8890"/>
+            <wp:docPr id="786406321" name="Рисунок 1"/>
             <wp:cNvGraphicFramePr>
               <a:graphicFrameLocks xmlns:a="http://schemas.openxmlformats.org/drawingml/2006/main" noChangeAspect="1"/>
             </wp:cNvGraphicFramePr>
@@ -11234,11 +12087,11 @@
               <a:graphicData uri="http://schemas.openxmlformats.org/drawingml/2006/picture">
                 <pic:pic xmlns:pic="http://schemas.openxmlformats.org/drawingml/2006/picture">
                   <pic:nvPicPr>
-                    <pic:cNvPr id="550821565" name=""/>
+                    <pic:cNvPr id="786406321" name=""/>
                     <pic:cNvPicPr/>
                   </pic:nvPicPr>
                   <pic:blipFill>
-                    <a:blip r:embed="rId50"/>
+                    <a:blip r:embed="rId51"/>
                     <a:stretch>
                       <a:fillRect/>
                     </a:stretch>
@@ -11246,7 +12099,59 @@
                   <pic:spPr>
                     <a:xfrm>
                       <a:off x="0" y="0"/>
-                      <a:ext cx="6300470" cy="7567295"/>
+                      <a:ext cx="5630061" cy="6811326"/>
+                    </a:xfrm>
+                    <a:prstGeom prst="rect">
+                      <a:avLst/>
+                    </a:prstGeom>
+                  </pic:spPr>
+                </pic:pic>
+              </a:graphicData>
+            </a:graphic>
+          </wp:inline>
+        </w:drawing>
+      </w:r>
+      <w:r>
+        <w:rPr>
+          <w:noProof/>
+        </w:rPr>
+        <w:t xml:space="preserve"> </w:t>
+      </w:r>
+      <w:r>
+        <w:rPr>
+          <w:rFonts w:ascii="Times New Roman" w:eastAsia="Times New Roman" w:hAnsi="Times New Roman" w:cs="Times New Roman"/>
+          <w:noProof/>
+          <w:color w:val="000000"/>
+          <w:sz w:val="20"/>
+          <w:szCs w:val="20"/>
+          <w:lang w:val="en-US"/>
+        </w:rPr>
+        <w:lastRenderedPageBreak/>
+        <w:drawing>
+          <wp:inline distT="0" distB="0" distL="0" distR="0" wp14:anchorId="502214D5" wp14:editId="70CB454E">
+            <wp:extent cx="6300470" cy="4525010"/>
+            <wp:effectExtent l="0" t="0" r="5080" b="8890"/>
+            <wp:docPr id="1635934260" name="Рисунок 1"/>
+            <wp:cNvGraphicFramePr>
+              <a:graphicFrameLocks xmlns:a="http://schemas.openxmlformats.org/drawingml/2006/main" noChangeAspect="1"/>
+            </wp:cNvGraphicFramePr>
+            <a:graphic xmlns:a="http://schemas.openxmlformats.org/drawingml/2006/main">
+              <a:graphicData uri="http://schemas.openxmlformats.org/drawingml/2006/picture">
+                <pic:pic xmlns:pic="http://schemas.openxmlformats.org/drawingml/2006/picture">
+                  <pic:nvPicPr>
+                    <pic:cNvPr id="1635934260" name=""/>
+                    <pic:cNvPicPr/>
+                  </pic:nvPicPr>
+                  <pic:blipFill>
+                    <a:blip r:embed="rId52"/>
+                    <a:stretch>
+                      <a:fillRect/>
+                    </a:stretch>
+                  </pic:blipFill>
+                  <pic:spPr>
+                    <a:xfrm>
+                      <a:off x="0" y="0"/>
+                      <a:ext cx="6300470" cy="4525010"/>
                     </a:xfrm>
                     <a:prstGeom prst="rect">
                       <a:avLst/>
@@ -11301,7 +12206,7 @@
       <w:pPr>
         <w:rPr>
           <w:rFonts w:ascii="Times New Roman" w:eastAsia="Times New Roman" w:hAnsi="Times New Roman" w:cs="Times New Roman"/>
-          <w:lang w:val="en-US"/>
+          <w:lang w:val="ru-RU"/>
         </w:rPr>
       </w:pPr>
       <w:r>
@@ -11313,14 +12218,14 @@
       <w:r>
         <w:rPr>
           <w:rFonts w:ascii="Times New Roman" w:eastAsia="Times New Roman" w:hAnsi="Times New Roman" w:cs="Times New Roman"/>
-          <w:lang w:val="en-US"/>
+          <w:lang w:val="ru-RU"/>
         </w:rPr>
         <w:t>4</w:t>
       </w:r>
       <w:r>
         <w:rPr>
           <w:rFonts w:ascii="Times New Roman" w:eastAsia="Times New Roman" w:hAnsi="Times New Roman" w:cs="Times New Roman"/>
-          <w:lang w:val="en-US"/>
+          <w:lang w:val="ru-RU"/>
         </w:rPr>
         <w:t>:</w:t>
       </w:r>
@@ -11482,7 +12387,7 @@
                     <pic:cNvPicPr/>
                   </pic:nvPicPr>
                   <pic:blipFill>
-                    <a:blip r:embed="rId51"/>
+                    <a:blip r:embed="rId53"/>
                     <a:stretch>
                       <a:fillRect/>
                     </a:stretch>
@@ -11566,7 +12471,7 @@
                     <pic:cNvPicPr/>
                   </pic:nvPicPr>
                   <pic:blipFill>
-                    <a:blip r:embed="rId52"/>
+                    <a:blip r:embed="rId54"/>
                     <a:stretch>
                       <a:fillRect/>
                     </a:stretch>
@@ -11650,7 +12555,7 @@
                     <pic:cNvPicPr/>
                   </pic:nvPicPr>
                   <pic:blipFill>
-                    <a:blip r:embed="rId53"/>
+                    <a:blip r:embed="rId55"/>
                     <a:stretch>
                       <a:fillRect/>
                     </a:stretch>
@@ -11932,7 +12837,7 @@
                     <pic:cNvPicPr/>
                   </pic:nvPicPr>
                   <pic:blipFill>
-                    <a:blip r:embed="rId54"/>
+                    <a:blip r:embed="rId56"/>
                     <a:stretch>
                       <a:fillRect/>
                     </a:stretch>
@@ -12134,7 +13039,7 @@
                     <pic:cNvPicPr/>
                   </pic:nvPicPr>
                   <pic:blipFill>
-                    <a:blip r:embed="rId55"/>
+                    <a:blip r:embed="rId57"/>
                     <a:stretch>
                       <a:fillRect/>
                     </a:stretch>
@@ -12362,10 +13267,10 @@
           <w:noProof/>
         </w:rPr>
         <w:drawing>
-          <wp:inline distT="0" distB="0" distL="0" distR="0" wp14:anchorId="0C064FC2" wp14:editId="692E8A1C">
-            <wp:extent cx="5792008" cy="2333951"/>
-            <wp:effectExtent l="0" t="0" r="0" b="9525"/>
-            <wp:docPr id="1890486516" name="Рисунок 1"/>
+          <wp:inline distT="0" distB="0" distL="0" distR="0" wp14:anchorId="27237390" wp14:editId="1615159C">
+            <wp:extent cx="3172268" cy="1657581"/>
+            <wp:effectExtent l="0" t="0" r="9525" b="0"/>
+            <wp:docPr id="522264942" name="Рисунок 1"/>
             <wp:cNvGraphicFramePr>
               <a:graphicFrameLocks xmlns:a="http://schemas.openxmlformats.org/drawingml/2006/main" noChangeAspect="1"/>
             </wp:cNvGraphicFramePr>
@@ -12373,11 +13278,11 @@
               <a:graphicData uri="http://schemas.openxmlformats.org/drawingml/2006/picture">
                 <pic:pic xmlns:pic="http://schemas.openxmlformats.org/drawingml/2006/picture">
                   <pic:nvPicPr>
-                    <pic:cNvPr id="1890486516" name=""/>
+                    <pic:cNvPr id="522264942" name=""/>
                     <pic:cNvPicPr/>
                   </pic:nvPicPr>
                   <pic:blipFill>
-                    <a:blip r:embed="rId56"/>
+                    <a:blip r:embed="rId58"/>
                     <a:stretch>
                       <a:fillRect/>
                     </a:stretch>
@@ -12385,7 +13290,7 @@
                   <pic:spPr>
                     <a:xfrm>
                       <a:off x="0" y="0"/>
-                      <a:ext cx="5792008" cy="2333951"/>
+                      <a:ext cx="3172268" cy="1657581"/>
                     </a:xfrm>
                     <a:prstGeom prst="rect">
                       <a:avLst/>
@@ -12565,6 +13470,14 @@
           <w:rFonts w:ascii="Times New Roman" w:eastAsia="Times New Roman" w:hAnsi="Times New Roman" w:cs="Times New Roman"/>
           <w:sz w:val="20"/>
           <w:szCs w:val="20"/>
+        </w:rPr>
+        <w:t xml:space="preserve"> – таск№1</w:t>
+      </w:r>
+      <w:r>
+        <w:rPr>
+          <w:rFonts w:ascii="Times New Roman" w:eastAsia="Times New Roman" w:hAnsi="Times New Roman" w:cs="Times New Roman"/>
+          <w:sz w:val="20"/>
+          <w:szCs w:val="20"/>
           <w:lang w:val="en-US"/>
         </w:rPr>
         <w:t>:</w:t>
@@ -12600,22 +13513,20 @@
         </w:tabs>
         <w:spacing w:after="0" w:line="240" w:lineRule="auto"/>
         <w:rPr>
-          <w:rFonts w:ascii="Times New Roman" w:eastAsia="Times New Roman" w:hAnsi="Times New Roman" w:cs="Times New Roman"/>
-          <w:sz w:val="20"/>
-          <w:szCs w:val="20"/>
-          <w:lang w:val="en-US"/>
-        </w:rPr>
-      </w:pPr>
-      <w:r>
-        <w:rPr>
           <w:noProof/>
           <w:lang w:val="ru-RU"/>
         </w:rPr>
+      </w:pPr>
+      <w:r>
+        <w:rPr>
+          <w:noProof/>
+          <w:lang w:val="ru-RU"/>
+        </w:rPr>
         <w:drawing>
-          <wp:inline distT="0" distB="0" distL="0" distR="0" wp14:anchorId="5AE3B1CC" wp14:editId="6C28C5AF">
-            <wp:extent cx="628738" cy="476316"/>
+          <wp:inline distT="0" distB="0" distL="0" distR="0" wp14:anchorId="4D0CAB92" wp14:editId="7A1ED89A">
+            <wp:extent cx="447737" cy="457264"/>
             <wp:effectExtent l="0" t="0" r="0" b="0"/>
-            <wp:docPr id="367393578" name="Рисунок 1"/>
+            <wp:docPr id="921850051" name="Рисунок 1"/>
             <wp:cNvGraphicFramePr>
               <a:graphicFrameLocks xmlns:a="http://schemas.openxmlformats.org/drawingml/2006/main" noChangeAspect="1"/>
             </wp:cNvGraphicFramePr>
@@ -12623,11 +13534,11 @@
               <a:graphicData uri="http://schemas.openxmlformats.org/drawingml/2006/picture">
                 <pic:pic xmlns:pic="http://schemas.openxmlformats.org/drawingml/2006/picture">
                   <pic:nvPicPr>
-                    <pic:cNvPr id="367393578" name=""/>
+                    <pic:cNvPr id="921850051" name=""/>
                     <pic:cNvPicPr/>
                   </pic:nvPicPr>
                   <pic:blipFill>
-                    <a:blip r:embed="rId57"/>
+                    <a:blip r:embed="rId59"/>
                     <a:stretch>
                       <a:fillRect/>
                     </a:stretch>
@@ -12635,7 +13546,7 @@
                   <pic:spPr>
                     <a:xfrm>
                       <a:off x="0" y="0"/>
-                      <a:ext cx="628738" cy="476316"/>
+                      <a:ext cx="447737" cy="457264"/>
                     </a:xfrm>
                     <a:prstGeom prst="rect">
                       <a:avLst/>
@@ -12653,118 +13564,6 @@
           <w:lang w:val="ru-RU"/>
         </w:rPr>
         <w:tab/>
-      </w:r>
-      <w:r>
-        <w:rPr>
-          <w:noProof/>
-          <w:lang w:val="ru-RU"/>
-        </w:rPr>
-        <w:tab/>
-      </w:r>
-    </w:p>
-    <w:p>
-      <w:pPr>
-        <w:rPr>
-          <w:rFonts w:ascii="Times New Roman" w:eastAsia="Times New Roman" w:hAnsi="Times New Roman" w:cs="Times New Roman"/>
-          <w:sz w:val="24"/>
-          <w:szCs w:val="24"/>
-          <w:lang w:val="ru-RU"/>
-        </w:rPr>
-      </w:pPr>
-      <w:r>
-        <w:rPr>
-          <w:rFonts w:ascii="Times New Roman" w:eastAsia="Times New Roman" w:hAnsi="Times New Roman" w:cs="Times New Roman"/>
-          <w:sz w:val="24"/>
-          <w:szCs w:val="24"/>
-        </w:rPr>
-        <w:t>Час затрачений на виконання завдання</w:t>
-      </w:r>
-      <w:r>
-        <w:rPr>
-          <w:rFonts w:ascii="Times New Roman" w:eastAsia="Times New Roman" w:hAnsi="Times New Roman" w:cs="Times New Roman"/>
-          <w:sz w:val="24"/>
-          <w:szCs w:val="24"/>
-          <w:lang w:val="ru-RU"/>
-        </w:rPr>
-        <w:t xml:space="preserve">: </w:t>
-      </w:r>
-      <w:r>
-        <w:rPr>
-          <w:rFonts w:ascii="Times New Roman" w:eastAsia="Times New Roman" w:hAnsi="Times New Roman" w:cs="Times New Roman"/>
-          <w:sz w:val="24"/>
-          <w:szCs w:val="24"/>
-          <w:lang w:val="ru-RU"/>
-        </w:rPr>
-        <w:t>2</w:t>
-      </w:r>
-      <w:r>
-        <w:rPr>
-          <w:rFonts w:ascii="Times New Roman" w:eastAsia="Times New Roman" w:hAnsi="Times New Roman" w:cs="Times New Roman"/>
-          <w:sz w:val="24"/>
-          <w:szCs w:val="24"/>
-        </w:rPr>
-        <w:t xml:space="preserve"> </w:t>
-      </w:r>
-      <w:r>
-        <w:rPr>
-          <w:rFonts w:ascii="Times New Roman" w:eastAsia="Times New Roman" w:hAnsi="Times New Roman" w:cs="Times New Roman"/>
-          <w:sz w:val="24"/>
-          <w:szCs w:val="24"/>
-        </w:rPr>
-        <w:t>год</w:t>
-      </w:r>
-      <w:r>
-        <w:rPr>
-          <w:rFonts w:ascii="Times New Roman" w:eastAsia="Times New Roman" w:hAnsi="Times New Roman" w:cs="Times New Roman"/>
-          <w:sz w:val="24"/>
-          <w:szCs w:val="24"/>
-          <w:lang w:val="ru-RU"/>
-        </w:rPr>
-        <w:t>.</w:t>
-      </w:r>
-      <w:bookmarkEnd w:id="0"/>
-    </w:p>
-    <w:p>
-      <w:pPr>
-        <w:rPr>
-          <w:rFonts w:ascii="Times New Roman" w:eastAsia="Times New Roman" w:hAnsi="Times New Roman" w:cs="Times New Roman"/>
-          <w:sz w:val="24"/>
-          <w:szCs w:val="24"/>
-        </w:rPr>
-      </w:pPr>
-      <w:r>
-        <w:rPr>
-          <w:rFonts w:ascii="Times New Roman" w:eastAsia="Times New Roman" w:hAnsi="Times New Roman" w:cs="Times New Roman"/>
-          <w:sz w:val="24"/>
-          <w:szCs w:val="24"/>
-        </w:rPr>
-        <w:t>Завдання №</w:t>
-      </w:r>
-      <w:r>
-        <w:rPr>
-          <w:rFonts w:ascii="Times New Roman" w:eastAsia="Times New Roman" w:hAnsi="Times New Roman" w:cs="Times New Roman"/>
-          <w:sz w:val="24"/>
-          <w:szCs w:val="24"/>
-          <w:lang w:val="en-US"/>
-        </w:rPr>
-        <w:t>4</w:t>
-      </w:r>
-      <w:r>
-        <w:rPr>
-          <w:rFonts w:ascii="Times New Roman" w:eastAsia="Times New Roman" w:hAnsi="Times New Roman" w:cs="Times New Roman"/>
-          <w:sz w:val="24"/>
-          <w:szCs w:val="24"/>
-          <w:lang w:val="en-US"/>
-        </w:rPr>
-        <w:t>:</w:t>
-      </w:r>
-      <w:r>
-        <w:rPr>
-          <w:rFonts w:ascii="Times New Roman" w:eastAsia="Times New Roman" w:hAnsi="Times New Roman" w:cs="Times New Roman"/>
-          <w:sz w:val="24"/>
-          <w:szCs w:val="24"/>
-        </w:rPr>
-        <w:t xml:space="preserve"> </w:t>
       </w:r>
     </w:p>
     <w:p>
@@ -12800,7 +13599,6 @@
           <w:rFonts w:ascii="Times New Roman" w:eastAsia="Times New Roman" w:hAnsi="Times New Roman" w:cs="Times New Roman"/>
           <w:sz w:val="20"/>
           <w:szCs w:val="20"/>
-          <w:lang w:val="en-US"/>
         </w:rPr>
       </w:pPr>
       <w:r>
@@ -12809,16 +13607,15 @@
           <w:sz w:val="20"/>
           <w:szCs w:val="20"/>
         </w:rPr>
-        <w:t>Результат</w:t>
+        <w:t>Результат – таск№</w:t>
       </w:r>
       <w:r>
         <w:rPr>
           <w:rFonts w:ascii="Times New Roman" w:eastAsia="Times New Roman" w:hAnsi="Times New Roman" w:cs="Times New Roman"/>
           <w:sz w:val="20"/>
           <w:szCs w:val="20"/>
-          <w:lang w:val="en-US"/>
-        </w:rPr>
-        <w:t>:</w:t>
+        </w:rPr>
+        <w:t>2</w:t>
       </w:r>
     </w:p>
     <w:p>
@@ -12851,23 +13648,24 @@
         </w:tabs>
         <w:spacing w:after="0" w:line="240" w:lineRule="auto"/>
         <w:rPr>
-          <w:noProof/>
-          <w:lang w:val="ru-RU"/>
-        </w:rPr>
-      </w:pPr>
-      <w:r>
-        <w:rPr>
-          <w:rFonts w:ascii="Times New Roman" w:eastAsia="Times New Roman" w:hAnsi="Times New Roman" w:cs="Times New Roman"/>
-          <w:noProof/>
-          <w:color w:val="000000"/>
+          <w:rFonts w:ascii="Times New Roman" w:eastAsia="Times New Roman" w:hAnsi="Times New Roman" w:cs="Times New Roman"/>
           <w:sz w:val="20"/>
           <w:szCs w:val="20"/>
+          <w:lang w:val="en-US"/>
+        </w:rPr>
+      </w:pPr>
+      <w:r>
+        <w:rPr>
+          <w:rFonts w:ascii="Times New Roman" w:eastAsia="Times New Roman" w:hAnsi="Times New Roman" w:cs="Times New Roman"/>
+          <w:sz w:val="20"/>
+          <w:szCs w:val="20"/>
+          <w:lang w:val="en-US"/>
         </w:rPr>
         <w:drawing>
-          <wp:inline distT="0" distB="0" distL="0" distR="0" wp14:anchorId="73645956" wp14:editId="6BC42556">
-            <wp:extent cx="3105583" cy="2981741"/>
+          <wp:inline distT="0" distB="0" distL="0" distR="0" wp14:anchorId="0E4A6ECB" wp14:editId="588928ED">
+            <wp:extent cx="666843" cy="314369"/>
             <wp:effectExtent l="0" t="0" r="0" b="9525"/>
-            <wp:docPr id="920724736" name="Рисунок 1"/>
+            <wp:docPr id="1279379803" name="Рисунок 1"/>
             <wp:cNvGraphicFramePr>
               <a:graphicFrameLocks xmlns:a="http://schemas.openxmlformats.org/drawingml/2006/main" noChangeAspect="1"/>
             </wp:cNvGraphicFramePr>
@@ -12875,11 +13673,11 @@
               <a:graphicData uri="http://schemas.openxmlformats.org/drawingml/2006/picture">
                 <pic:pic xmlns:pic="http://schemas.openxmlformats.org/drawingml/2006/picture">
                   <pic:nvPicPr>
-                    <pic:cNvPr id="920724736" name=""/>
+                    <pic:cNvPr id="1279379803" name=""/>
                     <pic:cNvPicPr/>
                   </pic:nvPicPr>
                   <pic:blipFill>
-                    <a:blip r:embed="rId58"/>
+                    <a:blip r:embed="rId60"/>
                     <a:stretch>
                       <a:fillRect/>
                     </a:stretch>
@@ -12887,7 +13685,7 @@
                   <pic:spPr>
                     <a:xfrm>
                       <a:off x="0" y="0"/>
-                      <a:ext cx="3105583" cy="2981741"/>
+                      <a:ext cx="666843" cy="314369"/>
                     </a:xfrm>
                     <a:prstGeom prst="rect">
                       <a:avLst/>
@@ -12898,6 +13696,15 @@
             </a:graphic>
           </wp:inline>
         </w:drawing>
+      </w:r>
+      <w:r>
+        <w:rPr>
+          <w:rFonts w:ascii="Times New Roman" w:eastAsia="Times New Roman" w:hAnsi="Times New Roman" w:cs="Times New Roman"/>
+          <w:sz w:val="20"/>
+          <w:szCs w:val="20"/>
+          <w:lang w:val="en-US"/>
+        </w:rPr>
+        <w:t>:</w:t>
       </w:r>
     </w:p>
     <w:p>
@@ -12930,54 +13737,116 @@
         </w:tabs>
         <w:spacing w:after="0" w:line="240" w:lineRule="auto"/>
         <w:rPr>
-          <w:noProof/>
-          <w:lang w:val="ru-RU"/>
-        </w:rPr>
-      </w:pPr>
-      <w:r>
-        <w:rPr>
-          <w:rFonts w:ascii="Times New Roman" w:eastAsia="Times New Roman" w:hAnsi="Times New Roman" w:cs="Times New Roman"/>
-          <w:noProof/>
-          <w:color w:val="000000"/>
+          <w:rFonts w:ascii="Times New Roman" w:eastAsia="Times New Roman" w:hAnsi="Times New Roman" w:cs="Times New Roman"/>
           <w:sz w:val="20"/>
           <w:szCs w:val="20"/>
-        </w:rPr>
-        <w:lastRenderedPageBreak/>
-        <w:drawing>
-          <wp:inline distT="0" distB="0" distL="0" distR="0" wp14:anchorId="05C6EB67" wp14:editId="3B4172AF">
-            <wp:extent cx="4220164" cy="2324424"/>
-            <wp:effectExtent l="0" t="0" r="9525" b="0"/>
-            <wp:docPr id="280504776" name="Рисунок 1"/>
-            <wp:cNvGraphicFramePr>
-              <a:graphicFrameLocks xmlns:a="http://schemas.openxmlformats.org/drawingml/2006/main" noChangeAspect="1"/>
-            </wp:cNvGraphicFramePr>
-            <a:graphic xmlns:a="http://schemas.openxmlformats.org/drawingml/2006/main">
-              <a:graphicData uri="http://schemas.openxmlformats.org/drawingml/2006/picture">
-                <pic:pic xmlns:pic="http://schemas.openxmlformats.org/drawingml/2006/picture">
-                  <pic:nvPicPr>
-                    <pic:cNvPr id="280504776" name=""/>
-                    <pic:cNvPicPr/>
-                  </pic:nvPicPr>
-                  <pic:blipFill>
-                    <a:blip r:embed="rId59"/>
-                    <a:stretch>
-                      <a:fillRect/>
-                    </a:stretch>
-                  </pic:blipFill>
-                  <pic:spPr>
-                    <a:xfrm>
-                      <a:off x="0" y="0"/>
-                      <a:ext cx="4220164" cy="2324424"/>
-                    </a:xfrm>
-                    <a:prstGeom prst="rect">
-                      <a:avLst/>
-                    </a:prstGeom>
-                  </pic:spPr>
-                </pic:pic>
-              </a:graphicData>
-            </a:graphic>
-          </wp:inline>
-        </w:drawing>
+          <w:lang w:val="en-US"/>
+        </w:rPr>
+      </w:pPr>
+    </w:p>
+    <w:p>
+      <w:pPr>
+        <w:rPr>
+          <w:rFonts w:ascii="Times New Roman" w:eastAsia="Times New Roman" w:hAnsi="Times New Roman" w:cs="Times New Roman"/>
+          <w:sz w:val="24"/>
+          <w:szCs w:val="24"/>
+          <w:lang w:val="ru-RU"/>
+        </w:rPr>
+      </w:pPr>
+      <w:r>
+        <w:rPr>
+          <w:rFonts w:ascii="Times New Roman" w:eastAsia="Times New Roman" w:hAnsi="Times New Roman" w:cs="Times New Roman"/>
+          <w:sz w:val="24"/>
+          <w:szCs w:val="24"/>
+        </w:rPr>
+        <w:t>Час затрачений на виконання завдання</w:t>
+      </w:r>
+      <w:r>
+        <w:rPr>
+          <w:rFonts w:ascii="Times New Roman" w:eastAsia="Times New Roman" w:hAnsi="Times New Roman" w:cs="Times New Roman"/>
+          <w:sz w:val="24"/>
+          <w:szCs w:val="24"/>
+          <w:lang w:val="ru-RU"/>
+        </w:rPr>
+        <w:t xml:space="preserve">: </w:t>
+      </w:r>
+      <w:r>
+        <w:rPr>
+          <w:rFonts w:ascii="Times New Roman" w:eastAsia="Times New Roman" w:hAnsi="Times New Roman" w:cs="Times New Roman"/>
+          <w:sz w:val="24"/>
+          <w:szCs w:val="24"/>
+          <w:lang w:val="ru-RU"/>
+        </w:rPr>
+        <w:t>2</w:t>
+      </w:r>
+      <w:r>
+        <w:rPr>
+          <w:rFonts w:ascii="Times New Roman" w:eastAsia="Times New Roman" w:hAnsi="Times New Roman" w:cs="Times New Roman"/>
+          <w:sz w:val="24"/>
+          <w:szCs w:val="24"/>
+        </w:rPr>
+        <w:t xml:space="preserve"> </w:t>
+      </w:r>
+      <w:r>
+        <w:rPr>
+          <w:rFonts w:ascii="Times New Roman" w:eastAsia="Times New Roman" w:hAnsi="Times New Roman" w:cs="Times New Roman"/>
+          <w:sz w:val="24"/>
+          <w:szCs w:val="24"/>
+        </w:rPr>
+        <w:t>год</w:t>
+      </w:r>
+      <w:r>
+        <w:rPr>
+          <w:rFonts w:ascii="Times New Roman" w:eastAsia="Times New Roman" w:hAnsi="Times New Roman" w:cs="Times New Roman"/>
+          <w:sz w:val="24"/>
+          <w:szCs w:val="24"/>
+          <w:lang w:val="ru-RU"/>
+        </w:rPr>
+        <w:t>.</w:t>
+      </w:r>
+      <w:bookmarkEnd w:id="0"/>
+    </w:p>
+    <w:p>
+      <w:pPr>
+        <w:rPr>
+          <w:rFonts w:ascii="Times New Roman" w:eastAsia="Times New Roman" w:hAnsi="Times New Roman" w:cs="Times New Roman"/>
+          <w:sz w:val="24"/>
+          <w:szCs w:val="24"/>
+        </w:rPr>
+      </w:pPr>
+      <w:r>
+        <w:rPr>
+          <w:rFonts w:ascii="Times New Roman" w:eastAsia="Times New Roman" w:hAnsi="Times New Roman" w:cs="Times New Roman"/>
+          <w:sz w:val="24"/>
+          <w:szCs w:val="24"/>
+        </w:rPr>
+        <w:t>Завдання №</w:t>
+      </w:r>
+      <w:r>
+        <w:rPr>
+          <w:rFonts w:ascii="Times New Roman" w:eastAsia="Times New Roman" w:hAnsi="Times New Roman" w:cs="Times New Roman"/>
+          <w:sz w:val="24"/>
+          <w:szCs w:val="24"/>
+          <w:lang w:val="en-US"/>
+        </w:rPr>
+        <w:t>4</w:t>
+      </w:r>
+      <w:r>
+        <w:rPr>
+          <w:rFonts w:ascii="Times New Roman" w:eastAsia="Times New Roman" w:hAnsi="Times New Roman" w:cs="Times New Roman"/>
+          <w:sz w:val="24"/>
+          <w:szCs w:val="24"/>
+          <w:lang w:val="en-US"/>
+        </w:rPr>
+        <w:t>:</w:t>
+      </w:r>
+      <w:r>
+        <w:rPr>
+          <w:rFonts w:ascii="Times New Roman" w:eastAsia="Times New Roman" w:hAnsi="Times New Roman" w:cs="Times New Roman"/>
+          <w:sz w:val="24"/>
+          <w:szCs w:val="24"/>
+        </w:rPr>
+        <w:t xml:space="preserve"> </w:t>
       </w:r>
     </w:p>
     <w:p>
@@ -13010,53 +13879,28 @@
         </w:tabs>
         <w:spacing w:after="0" w:line="240" w:lineRule="auto"/>
         <w:rPr>
-          <w:noProof/>
-          <w:lang w:val="ru-RU"/>
-        </w:rPr>
-      </w:pPr>
-      <w:r>
-        <w:rPr>
-          <w:rFonts w:ascii="Times New Roman" w:eastAsia="Times New Roman" w:hAnsi="Times New Roman" w:cs="Times New Roman"/>
-          <w:noProof/>
-          <w:color w:val="000000"/>
+          <w:rFonts w:ascii="Times New Roman" w:eastAsia="Times New Roman" w:hAnsi="Times New Roman" w:cs="Times New Roman"/>
           <w:sz w:val="20"/>
           <w:szCs w:val="20"/>
-        </w:rPr>
-        <w:drawing>
-          <wp:inline distT="0" distB="0" distL="0" distR="0" wp14:anchorId="572F0829" wp14:editId="4258F233">
-            <wp:extent cx="3648584" cy="2057687"/>
-            <wp:effectExtent l="0" t="0" r="9525" b="0"/>
-            <wp:docPr id="832148044" name="Рисунок 1"/>
-            <wp:cNvGraphicFramePr>
-              <a:graphicFrameLocks xmlns:a="http://schemas.openxmlformats.org/drawingml/2006/main" noChangeAspect="1"/>
-            </wp:cNvGraphicFramePr>
-            <a:graphic xmlns:a="http://schemas.openxmlformats.org/drawingml/2006/main">
-              <a:graphicData uri="http://schemas.openxmlformats.org/drawingml/2006/picture">
-                <pic:pic xmlns:pic="http://schemas.openxmlformats.org/drawingml/2006/picture">
-                  <pic:nvPicPr>
-                    <pic:cNvPr id="832148044" name=""/>
-                    <pic:cNvPicPr/>
-                  </pic:nvPicPr>
-                  <pic:blipFill>
-                    <a:blip r:embed="rId60"/>
-                    <a:stretch>
-                      <a:fillRect/>
-                    </a:stretch>
-                  </pic:blipFill>
-                  <pic:spPr>
-                    <a:xfrm>
-                      <a:off x="0" y="0"/>
-                      <a:ext cx="3648584" cy="2057687"/>
-                    </a:xfrm>
-                    <a:prstGeom prst="rect">
-                      <a:avLst/>
-                    </a:prstGeom>
-                  </pic:spPr>
-                </pic:pic>
-              </a:graphicData>
-            </a:graphic>
-          </wp:inline>
-        </w:drawing>
+          <w:lang w:val="en-US"/>
+        </w:rPr>
+      </w:pPr>
+      <w:r>
+        <w:rPr>
+          <w:rFonts w:ascii="Times New Roman" w:eastAsia="Times New Roman" w:hAnsi="Times New Roman" w:cs="Times New Roman"/>
+          <w:sz w:val="20"/>
+          <w:szCs w:val="20"/>
+        </w:rPr>
+        <w:t>Результат</w:t>
+      </w:r>
+      <w:r>
+        <w:rPr>
+          <w:rFonts w:ascii="Times New Roman" w:eastAsia="Times New Roman" w:hAnsi="Times New Roman" w:cs="Times New Roman"/>
+          <w:sz w:val="20"/>
+          <w:szCs w:val="20"/>
+          <w:lang w:val="en-US"/>
+        </w:rPr>
+        <w:t>:</w:t>
       </w:r>
     </w:p>
     <w:p>
@@ -13102,10 +13946,10 @@
           <w:szCs w:val="20"/>
         </w:rPr>
         <w:drawing>
-          <wp:inline distT="0" distB="0" distL="0" distR="0" wp14:anchorId="077E244C" wp14:editId="0D433B6C">
-            <wp:extent cx="2867425" cy="2514951"/>
-            <wp:effectExtent l="0" t="0" r="9525" b="0"/>
-            <wp:docPr id="100791792" name="Рисунок 1"/>
+          <wp:inline distT="0" distB="0" distL="0" distR="0" wp14:anchorId="73645956" wp14:editId="6BC42556">
+            <wp:extent cx="3105583" cy="2981741"/>
+            <wp:effectExtent l="0" t="0" r="0" b="9525"/>
+            <wp:docPr id="920724736" name="Рисунок 1"/>
             <wp:cNvGraphicFramePr>
               <a:graphicFrameLocks xmlns:a="http://schemas.openxmlformats.org/drawingml/2006/main" noChangeAspect="1"/>
             </wp:cNvGraphicFramePr>
@@ -13113,7 +13957,7 @@
               <a:graphicData uri="http://schemas.openxmlformats.org/drawingml/2006/picture">
                 <pic:pic xmlns:pic="http://schemas.openxmlformats.org/drawingml/2006/picture">
                   <pic:nvPicPr>
-                    <pic:cNvPr id="100791792" name=""/>
+                    <pic:cNvPr id="920724736" name=""/>
                     <pic:cNvPicPr/>
                   </pic:nvPicPr>
                   <pic:blipFill>
@@ -13125,7 +13969,7 @@
                   <pic:spPr>
                     <a:xfrm>
                       <a:off x="0" y="0"/>
-                      <a:ext cx="2867425" cy="2514951"/>
+                      <a:ext cx="3105583" cy="2981741"/>
                     </a:xfrm>
                     <a:prstGeom prst="rect">
                       <a:avLst/>
@@ -13180,11 +14024,12 @@
           <w:sz w:val="20"/>
           <w:szCs w:val="20"/>
         </w:rPr>
+        <w:lastRenderedPageBreak/>
         <w:drawing>
-          <wp:inline distT="0" distB="0" distL="0" distR="0" wp14:anchorId="5BF80117" wp14:editId="544EC810">
-            <wp:extent cx="3648584" cy="2067213"/>
-            <wp:effectExtent l="0" t="0" r="9525" b="9525"/>
-            <wp:docPr id="1556204403" name="Рисунок 1"/>
+          <wp:inline distT="0" distB="0" distL="0" distR="0" wp14:anchorId="05C6EB67" wp14:editId="3B4172AF">
+            <wp:extent cx="4220164" cy="2324424"/>
+            <wp:effectExtent l="0" t="0" r="9525" b="0"/>
+            <wp:docPr id="280504776" name="Рисунок 1"/>
             <wp:cNvGraphicFramePr>
               <a:graphicFrameLocks xmlns:a="http://schemas.openxmlformats.org/drawingml/2006/main" noChangeAspect="1"/>
             </wp:cNvGraphicFramePr>
@@ -13192,7 +14037,7 @@
               <a:graphicData uri="http://schemas.openxmlformats.org/drawingml/2006/picture">
                 <pic:pic xmlns:pic="http://schemas.openxmlformats.org/drawingml/2006/picture">
                   <pic:nvPicPr>
-                    <pic:cNvPr id="1556204403" name=""/>
+                    <pic:cNvPr id="280504776" name=""/>
                     <pic:cNvPicPr/>
                   </pic:nvPicPr>
                   <pic:blipFill>
@@ -13204,7 +14049,7 @@
                   <pic:spPr>
                     <a:xfrm>
                       <a:off x="0" y="0"/>
-                      <a:ext cx="3648584" cy="2067213"/>
+                      <a:ext cx="4220164" cy="2324424"/>
                     </a:xfrm>
                     <a:prstGeom prst="rect">
                       <a:avLst/>
@@ -13247,26 +14092,23 @@
         </w:tabs>
         <w:spacing w:after="0" w:line="240" w:lineRule="auto"/>
         <w:rPr>
-          <w:rFonts w:ascii="Times New Roman" w:eastAsia="Times New Roman" w:hAnsi="Times New Roman" w:cs="Times New Roman"/>
+          <w:noProof/>
+          <w:lang w:val="ru-RU"/>
+        </w:rPr>
+      </w:pPr>
+      <w:r>
+        <w:rPr>
+          <w:rFonts w:ascii="Times New Roman" w:eastAsia="Times New Roman" w:hAnsi="Times New Roman" w:cs="Times New Roman"/>
+          <w:noProof/>
+          <w:color w:val="000000"/>
           <w:sz w:val="20"/>
           <w:szCs w:val="20"/>
-          <w:lang w:val="en-US"/>
-        </w:rPr>
-      </w:pPr>
-      <w:r>
-        <w:rPr>
-          <w:rFonts w:ascii="Times New Roman" w:eastAsia="Times New Roman" w:hAnsi="Times New Roman" w:cs="Times New Roman"/>
-          <w:noProof/>
-          <w:color w:val="000000"/>
-          <w:sz w:val="20"/>
-          <w:szCs w:val="20"/>
-        </w:rPr>
-        <w:lastRenderedPageBreak/>
+        </w:rPr>
         <w:drawing>
-          <wp:inline distT="0" distB="0" distL="0" distR="0" wp14:anchorId="74FA6CF6" wp14:editId="463319CB">
-            <wp:extent cx="2829320" cy="2819794"/>
+          <wp:inline distT="0" distB="0" distL="0" distR="0" wp14:anchorId="572F0829" wp14:editId="4258F233">
+            <wp:extent cx="3648584" cy="2057687"/>
             <wp:effectExtent l="0" t="0" r="9525" b="0"/>
-            <wp:docPr id="1180834513" name="Рисунок 1"/>
+            <wp:docPr id="832148044" name="Рисунок 1"/>
             <wp:cNvGraphicFramePr>
               <a:graphicFrameLocks xmlns:a="http://schemas.openxmlformats.org/drawingml/2006/main" noChangeAspect="1"/>
             </wp:cNvGraphicFramePr>
@@ -13274,7 +14116,7 @@
               <a:graphicData uri="http://schemas.openxmlformats.org/drawingml/2006/picture">
                 <pic:pic xmlns:pic="http://schemas.openxmlformats.org/drawingml/2006/picture">
                   <pic:nvPicPr>
-                    <pic:cNvPr id="1180834513" name=""/>
+                    <pic:cNvPr id="832148044" name=""/>
                     <pic:cNvPicPr/>
                   </pic:nvPicPr>
                   <pic:blipFill>
@@ -13286,7 +14128,7 @@
                   <pic:spPr>
                     <a:xfrm>
                       <a:off x="0" y="0"/>
-                      <a:ext cx="2829320" cy="2819794"/>
+                      <a:ext cx="3648584" cy="2057687"/>
                     </a:xfrm>
                     <a:prstGeom prst="rect">
                       <a:avLst/>
@@ -13297,144 +14139,6 @@
             </a:graphic>
           </wp:inline>
         </w:drawing>
-      </w:r>
-      <w:r>
-        <w:rPr>
-          <w:noProof/>
-          <w:lang w:val="ru-RU"/>
-        </w:rPr>
-        <w:tab/>
-      </w:r>
-      <w:r>
-        <w:rPr>
-          <w:noProof/>
-          <w:lang w:val="ru-RU"/>
-        </w:rPr>
-        <w:tab/>
-      </w:r>
-    </w:p>
-    <w:p>
-      <w:pPr>
-        <w:rPr>
-          <w:rFonts w:ascii="Times New Roman" w:eastAsia="Times New Roman" w:hAnsi="Times New Roman" w:cs="Times New Roman"/>
-          <w:sz w:val="24"/>
-          <w:szCs w:val="24"/>
-          <w:lang w:val="ru-RU"/>
-        </w:rPr>
-      </w:pPr>
-      <w:r>
-        <w:rPr>
-          <w:rFonts w:ascii="Times New Roman" w:eastAsia="Times New Roman" w:hAnsi="Times New Roman" w:cs="Times New Roman"/>
-          <w:sz w:val="24"/>
-          <w:szCs w:val="24"/>
-        </w:rPr>
-        <w:t>Час затрачений на виконання завдання</w:t>
-      </w:r>
-      <w:r>
-        <w:rPr>
-          <w:rFonts w:ascii="Times New Roman" w:eastAsia="Times New Roman" w:hAnsi="Times New Roman" w:cs="Times New Roman"/>
-          <w:sz w:val="24"/>
-          <w:szCs w:val="24"/>
-          <w:lang w:val="ru-RU"/>
-        </w:rPr>
-        <w:t xml:space="preserve">: </w:t>
-      </w:r>
-      <w:r>
-        <w:rPr>
-          <w:rFonts w:ascii="Times New Roman" w:eastAsia="Times New Roman" w:hAnsi="Times New Roman" w:cs="Times New Roman"/>
-          <w:sz w:val="24"/>
-          <w:szCs w:val="24"/>
-          <w:lang w:val="ru-RU"/>
-        </w:rPr>
-        <w:t>12</w:t>
-      </w:r>
-      <w:r>
-        <w:rPr>
-          <w:rFonts w:ascii="Times New Roman" w:eastAsia="Times New Roman" w:hAnsi="Times New Roman" w:cs="Times New Roman"/>
-          <w:sz w:val="24"/>
-          <w:szCs w:val="24"/>
-        </w:rPr>
-        <w:t xml:space="preserve"> год</w:t>
-      </w:r>
-      <w:r>
-        <w:rPr>
-          <w:rFonts w:ascii="Times New Roman" w:eastAsia="Times New Roman" w:hAnsi="Times New Roman" w:cs="Times New Roman"/>
-          <w:sz w:val="24"/>
-          <w:szCs w:val="24"/>
-          <w:lang w:val="ru-RU"/>
-        </w:rPr>
-        <w:t>.</w:t>
-      </w:r>
-    </w:p>
-    <w:p>
-      <w:pPr>
-        <w:rPr>
-          <w:rFonts w:ascii="Times New Roman" w:eastAsia="Times New Roman" w:hAnsi="Times New Roman" w:cs="Times New Roman"/>
-          <w:sz w:val="24"/>
-          <w:szCs w:val="24"/>
-        </w:rPr>
-      </w:pPr>
-      <w:r>
-        <w:rPr>
-          <w:rFonts w:ascii="Times New Roman" w:eastAsia="Times New Roman" w:hAnsi="Times New Roman" w:cs="Times New Roman"/>
-          <w:sz w:val="24"/>
-          <w:szCs w:val="24"/>
-        </w:rPr>
-        <w:t>Завдання №</w:t>
-      </w:r>
-      <w:r>
-        <w:rPr>
-          <w:rFonts w:ascii="Times New Roman" w:eastAsia="Times New Roman" w:hAnsi="Times New Roman" w:cs="Times New Roman"/>
-          <w:sz w:val="24"/>
-          <w:szCs w:val="24"/>
-          <w:lang w:val="ru-RU"/>
-        </w:rPr>
-        <w:t>5</w:t>
-      </w:r>
-      <w:r>
-        <w:rPr>
-          <w:rFonts w:ascii="Times New Roman" w:eastAsia="Times New Roman" w:hAnsi="Times New Roman" w:cs="Times New Roman"/>
-          <w:sz w:val="24"/>
-          <w:szCs w:val="24"/>
-          <w:lang w:val="ru-RU"/>
-        </w:rPr>
-        <w:t xml:space="preserve"> </w:t>
-      </w:r>
-      <w:r>
-        <w:rPr>
-          <w:rFonts w:ascii="Times New Roman" w:eastAsia="Times New Roman" w:hAnsi="Times New Roman" w:cs="Times New Roman"/>
-          <w:sz w:val="24"/>
-          <w:szCs w:val="24"/>
-        </w:rPr>
-        <w:t xml:space="preserve">Перевірка відбувалась на </w:t>
-      </w:r>
-      <w:proofErr w:type="spellStart"/>
-      <w:r>
-        <w:rPr>
-          <w:rFonts w:ascii="Times New Roman" w:eastAsia="Times New Roman" w:hAnsi="Times New Roman" w:cs="Times New Roman"/>
-          <w:sz w:val="24"/>
-          <w:szCs w:val="24"/>
-          <w:lang w:val="en-US"/>
-        </w:rPr>
-        <w:t>Algotester</w:t>
-      </w:r>
-      <w:proofErr w:type="spellEnd"/>
-      <w:r>
-        <w:rPr>
-          <w:rFonts w:ascii="Times New Roman" w:eastAsia="Times New Roman" w:hAnsi="Times New Roman" w:cs="Times New Roman"/>
-          <w:sz w:val="24"/>
-          <w:szCs w:val="24"/>
-          <w:lang w:val="ru-RU"/>
-        </w:rPr>
-        <w:t>:</w:t>
-      </w:r>
-      <w:r>
-        <w:rPr>
-          <w:rFonts w:ascii="Times New Roman" w:eastAsia="Times New Roman" w:hAnsi="Times New Roman" w:cs="Times New Roman"/>
-          <w:sz w:val="24"/>
-          <w:szCs w:val="24"/>
-        </w:rPr>
-        <w:t xml:space="preserve"> </w:t>
       </w:r>
     </w:p>
     <w:p>
@@ -13467,28 +14171,53 @@
         </w:tabs>
         <w:spacing w:after="0" w:line="240" w:lineRule="auto"/>
         <w:rPr>
-          <w:rFonts w:ascii="Times New Roman" w:eastAsia="Times New Roman" w:hAnsi="Times New Roman" w:cs="Times New Roman"/>
+          <w:noProof/>
+          <w:lang w:val="ru-RU"/>
+        </w:rPr>
+      </w:pPr>
+      <w:r>
+        <w:rPr>
+          <w:rFonts w:ascii="Times New Roman" w:eastAsia="Times New Roman" w:hAnsi="Times New Roman" w:cs="Times New Roman"/>
+          <w:noProof/>
+          <w:color w:val="000000"/>
           <w:sz w:val="20"/>
           <w:szCs w:val="20"/>
-          <w:lang w:val="ru-RU"/>
-        </w:rPr>
-      </w:pPr>
-      <w:r>
-        <w:rPr>
-          <w:rFonts w:ascii="Times New Roman" w:eastAsia="Times New Roman" w:hAnsi="Times New Roman" w:cs="Times New Roman"/>
-          <w:sz w:val="20"/>
-          <w:szCs w:val="20"/>
-        </w:rPr>
-        <w:t>Результат</w:t>
-      </w:r>
-      <w:r>
-        <w:rPr>
-          <w:rFonts w:ascii="Times New Roman" w:eastAsia="Times New Roman" w:hAnsi="Times New Roman" w:cs="Times New Roman"/>
-          <w:sz w:val="20"/>
-          <w:szCs w:val="20"/>
-          <w:lang w:val="ru-RU"/>
-        </w:rPr>
-        <w:t>:</w:t>
+        </w:rPr>
+        <w:drawing>
+          <wp:inline distT="0" distB="0" distL="0" distR="0" wp14:anchorId="077E244C" wp14:editId="0D433B6C">
+            <wp:extent cx="2867425" cy="2514951"/>
+            <wp:effectExtent l="0" t="0" r="9525" b="0"/>
+            <wp:docPr id="100791792" name="Рисунок 1"/>
+            <wp:cNvGraphicFramePr>
+              <a:graphicFrameLocks xmlns:a="http://schemas.openxmlformats.org/drawingml/2006/main" noChangeAspect="1"/>
+            </wp:cNvGraphicFramePr>
+            <a:graphic xmlns:a="http://schemas.openxmlformats.org/drawingml/2006/main">
+              <a:graphicData uri="http://schemas.openxmlformats.org/drawingml/2006/picture">
+                <pic:pic xmlns:pic="http://schemas.openxmlformats.org/drawingml/2006/picture">
+                  <pic:nvPicPr>
+                    <pic:cNvPr id="100791792" name=""/>
+                    <pic:cNvPicPr/>
+                  </pic:nvPicPr>
+                  <pic:blipFill>
+                    <a:blip r:embed="rId64"/>
+                    <a:stretch>
+                      <a:fillRect/>
+                    </a:stretch>
+                  </pic:blipFill>
+                  <pic:spPr>
+                    <a:xfrm>
+                      <a:off x="0" y="0"/>
+                      <a:ext cx="2867425" cy="2514951"/>
+                    </a:xfrm>
+                    <a:prstGeom prst="rect">
+                      <a:avLst/>
+                    </a:prstGeom>
+                  </pic:spPr>
+                </pic:pic>
+              </a:graphicData>
+            </a:graphic>
+          </wp:inline>
+        </w:drawing>
       </w:r>
     </w:p>
     <w:p>
@@ -13527,14 +14256,17 @@
       </w:pPr>
       <w:r>
         <w:rPr>
+          <w:rFonts w:ascii="Times New Roman" w:eastAsia="Times New Roman" w:hAnsi="Times New Roman" w:cs="Times New Roman"/>
           <w:noProof/>
-          <w:lang w:val="ru-RU"/>
+          <w:color w:val="000000"/>
+          <w:sz w:val="20"/>
+          <w:szCs w:val="20"/>
         </w:rPr>
         <w:drawing>
-          <wp:inline distT="0" distB="0" distL="0" distR="0" wp14:anchorId="78377DAD" wp14:editId="03DD44D2">
-            <wp:extent cx="2333951" cy="619211"/>
+          <wp:inline distT="0" distB="0" distL="0" distR="0" wp14:anchorId="5BF80117" wp14:editId="544EC810">
+            <wp:extent cx="3648584" cy="2067213"/>
             <wp:effectExtent l="0" t="0" r="9525" b="9525"/>
-            <wp:docPr id="1617836127" name="Рисунок 1"/>
+            <wp:docPr id="1556204403" name="Рисунок 1"/>
             <wp:cNvGraphicFramePr>
               <a:graphicFrameLocks xmlns:a="http://schemas.openxmlformats.org/drawingml/2006/main" noChangeAspect="1"/>
             </wp:cNvGraphicFramePr>
@@ -13542,11 +14274,11 @@
               <a:graphicData uri="http://schemas.openxmlformats.org/drawingml/2006/picture">
                 <pic:pic xmlns:pic="http://schemas.openxmlformats.org/drawingml/2006/picture">
                   <pic:nvPicPr>
-                    <pic:cNvPr id="1617836127" name=""/>
+                    <pic:cNvPr id="1556204403" name=""/>
                     <pic:cNvPicPr/>
                   </pic:nvPicPr>
                   <pic:blipFill>
-                    <a:blip r:embed="rId64"/>
+                    <a:blip r:embed="rId65"/>
                     <a:stretch>
                       <a:fillRect/>
                     </a:stretch>
@@ -13554,7 +14286,7 @@
                   <pic:spPr>
                     <a:xfrm>
                       <a:off x="0" y="0"/>
-                      <a:ext cx="2333951" cy="619211"/>
+                      <a:ext cx="3648584" cy="2067213"/>
                     </a:xfrm>
                     <a:prstGeom prst="rect">
                       <a:avLst/>
@@ -13605,6 +14337,356 @@
       </w:pPr>
       <w:r>
         <w:rPr>
+          <w:rFonts w:ascii="Times New Roman" w:eastAsia="Times New Roman" w:hAnsi="Times New Roman" w:cs="Times New Roman"/>
+          <w:noProof/>
+          <w:color w:val="000000"/>
+          <w:sz w:val="20"/>
+          <w:szCs w:val="20"/>
+        </w:rPr>
+        <w:lastRenderedPageBreak/>
+        <w:drawing>
+          <wp:inline distT="0" distB="0" distL="0" distR="0" wp14:anchorId="74FA6CF6" wp14:editId="463319CB">
+            <wp:extent cx="2829320" cy="2819794"/>
+            <wp:effectExtent l="0" t="0" r="9525" b="0"/>
+            <wp:docPr id="1180834513" name="Рисунок 1"/>
+            <wp:cNvGraphicFramePr>
+              <a:graphicFrameLocks xmlns:a="http://schemas.openxmlformats.org/drawingml/2006/main" noChangeAspect="1"/>
+            </wp:cNvGraphicFramePr>
+            <a:graphic xmlns:a="http://schemas.openxmlformats.org/drawingml/2006/main">
+              <a:graphicData uri="http://schemas.openxmlformats.org/drawingml/2006/picture">
+                <pic:pic xmlns:pic="http://schemas.openxmlformats.org/drawingml/2006/picture">
+                  <pic:nvPicPr>
+                    <pic:cNvPr id="1180834513" name=""/>
+                    <pic:cNvPicPr/>
+                  </pic:nvPicPr>
+                  <pic:blipFill>
+                    <a:blip r:embed="rId66"/>
+                    <a:stretch>
+                      <a:fillRect/>
+                    </a:stretch>
+                  </pic:blipFill>
+                  <pic:spPr>
+                    <a:xfrm>
+                      <a:off x="0" y="0"/>
+                      <a:ext cx="2829320" cy="2819794"/>
+                    </a:xfrm>
+                    <a:prstGeom prst="rect">
+                      <a:avLst/>
+                    </a:prstGeom>
+                  </pic:spPr>
+                </pic:pic>
+              </a:graphicData>
+            </a:graphic>
+          </wp:inline>
+        </w:drawing>
+      </w:r>
+      <w:r>
+        <w:rPr>
+          <w:noProof/>
+          <w:lang w:val="ru-RU"/>
+        </w:rPr>
+        <w:tab/>
+      </w:r>
+      <w:r>
+        <w:rPr>
+          <w:noProof/>
+          <w:lang w:val="ru-RU"/>
+        </w:rPr>
+        <w:tab/>
+      </w:r>
+    </w:p>
+    <w:p>
+      <w:pPr>
+        <w:rPr>
+          <w:rFonts w:ascii="Times New Roman" w:eastAsia="Times New Roman" w:hAnsi="Times New Roman" w:cs="Times New Roman"/>
+          <w:sz w:val="24"/>
+          <w:szCs w:val="24"/>
+          <w:lang w:val="ru-RU"/>
+        </w:rPr>
+      </w:pPr>
+      <w:r>
+        <w:rPr>
+          <w:rFonts w:ascii="Times New Roman" w:eastAsia="Times New Roman" w:hAnsi="Times New Roman" w:cs="Times New Roman"/>
+          <w:sz w:val="24"/>
+          <w:szCs w:val="24"/>
+        </w:rPr>
+        <w:t>Час затрачений на виконання завдання</w:t>
+      </w:r>
+      <w:r>
+        <w:rPr>
+          <w:rFonts w:ascii="Times New Roman" w:eastAsia="Times New Roman" w:hAnsi="Times New Roman" w:cs="Times New Roman"/>
+          <w:sz w:val="24"/>
+          <w:szCs w:val="24"/>
+          <w:lang w:val="ru-RU"/>
+        </w:rPr>
+        <w:t xml:space="preserve">: </w:t>
+      </w:r>
+      <w:r>
+        <w:rPr>
+          <w:rFonts w:ascii="Times New Roman" w:eastAsia="Times New Roman" w:hAnsi="Times New Roman" w:cs="Times New Roman"/>
+          <w:sz w:val="24"/>
+          <w:szCs w:val="24"/>
+          <w:lang w:val="ru-RU"/>
+        </w:rPr>
+        <w:t>12</w:t>
+      </w:r>
+      <w:r>
+        <w:rPr>
+          <w:rFonts w:ascii="Times New Roman" w:eastAsia="Times New Roman" w:hAnsi="Times New Roman" w:cs="Times New Roman"/>
+          <w:sz w:val="24"/>
+          <w:szCs w:val="24"/>
+        </w:rPr>
+        <w:t xml:space="preserve"> год</w:t>
+      </w:r>
+      <w:r>
+        <w:rPr>
+          <w:rFonts w:ascii="Times New Roman" w:eastAsia="Times New Roman" w:hAnsi="Times New Roman" w:cs="Times New Roman"/>
+          <w:sz w:val="24"/>
+          <w:szCs w:val="24"/>
+          <w:lang w:val="ru-RU"/>
+        </w:rPr>
+        <w:t>.</w:t>
+      </w:r>
+    </w:p>
+    <w:p>
+      <w:pPr>
+        <w:rPr>
+          <w:rFonts w:ascii="Times New Roman" w:eastAsia="Times New Roman" w:hAnsi="Times New Roman" w:cs="Times New Roman"/>
+          <w:sz w:val="24"/>
+          <w:szCs w:val="24"/>
+        </w:rPr>
+      </w:pPr>
+      <w:r>
+        <w:rPr>
+          <w:rFonts w:ascii="Times New Roman" w:eastAsia="Times New Roman" w:hAnsi="Times New Roman" w:cs="Times New Roman"/>
+          <w:sz w:val="24"/>
+          <w:szCs w:val="24"/>
+        </w:rPr>
+        <w:t>Завдання №</w:t>
+      </w:r>
+      <w:r>
+        <w:rPr>
+          <w:rFonts w:ascii="Times New Roman" w:eastAsia="Times New Roman" w:hAnsi="Times New Roman" w:cs="Times New Roman"/>
+          <w:sz w:val="24"/>
+          <w:szCs w:val="24"/>
+          <w:lang w:val="ru-RU"/>
+        </w:rPr>
+        <w:t>5</w:t>
+      </w:r>
+      <w:r>
+        <w:rPr>
+          <w:rFonts w:ascii="Times New Roman" w:eastAsia="Times New Roman" w:hAnsi="Times New Roman" w:cs="Times New Roman"/>
+          <w:sz w:val="24"/>
+          <w:szCs w:val="24"/>
+          <w:lang w:val="ru-RU"/>
+        </w:rPr>
+        <w:t xml:space="preserve"> </w:t>
+      </w:r>
+      <w:r>
+        <w:rPr>
+          <w:rFonts w:ascii="Times New Roman" w:eastAsia="Times New Roman" w:hAnsi="Times New Roman" w:cs="Times New Roman"/>
+          <w:sz w:val="24"/>
+          <w:szCs w:val="24"/>
+        </w:rPr>
+        <w:t xml:space="preserve">Перевірка відбувалась на </w:t>
+      </w:r>
+      <w:proofErr w:type="spellStart"/>
+      <w:r>
+        <w:rPr>
+          <w:rFonts w:ascii="Times New Roman" w:eastAsia="Times New Roman" w:hAnsi="Times New Roman" w:cs="Times New Roman"/>
+          <w:sz w:val="24"/>
+          <w:szCs w:val="24"/>
+          <w:lang w:val="en-US"/>
+        </w:rPr>
+        <w:t>Algotester</w:t>
+      </w:r>
+      <w:proofErr w:type="spellEnd"/>
+      <w:r>
+        <w:rPr>
+          <w:rFonts w:ascii="Times New Roman" w:eastAsia="Times New Roman" w:hAnsi="Times New Roman" w:cs="Times New Roman"/>
+          <w:sz w:val="24"/>
+          <w:szCs w:val="24"/>
+          <w:lang w:val="ru-RU"/>
+        </w:rPr>
+        <w:t>:</w:t>
+      </w:r>
+      <w:r>
+        <w:rPr>
+          <w:rFonts w:ascii="Times New Roman" w:eastAsia="Times New Roman" w:hAnsi="Times New Roman" w:cs="Times New Roman"/>
+          <w:sz w:val="24"/>
+          <w:szCs w:val="24"/>
+        </w:rPr>
+        <w:t xml:space="preserve"> </w:t>
+      </w:r>
+    </w:p>
+    <w:p>
+      <w:pPr>
+        <w:pBdr>
+          <w:top w:val="nil"/>
+          <w:left w:val="nil"/>
+          <w:bottom w:val="nil"/>
+          <w:right w:val="nil"/>
+          <w:between w:val="nil"/>
+        </w:pBdr>
+        <w:shd w:val="clear" w:color="auto" w:fill="1C1C1C"/>
+        <w:tabs>
+          <w:tab w:val="left" w:pos="916"/>
+          <w:tab w:val="left" w:pos="1832"/>
+          <w:tab w:val="left" w:pos="2748"/>
+          <w:tab w:val="left" w:pos="3664"/>
+          <w:tab w:val="left" w:pos="4580"/>
+          <w:tab w:val="left" w:pos="5496"/>
+          <w:tab w:val="left" w:pos="6412"/>
+          <w:tab w:val="left" w:pos="7328"/>
+          <w:tab w:val="left" w:pos="8244"/>
+          <w:tab w:val="left" w:pos="9160"/>
+          <w:tab w:val="left" w:pos="10076"/>
+          <w:tab w:val="left" w:pos="10992"/>
+          <w:tab w:val="left" w:pos="11908"/>
+          <w:tab w:val="left" w:pos="12824"/>
+          <w:tab w:val="left" w:pos="13740"/>
+          <w:tab w:val="left" w:pos="14656"/>
+        </w:tabs>
+        <w:spacing w:after="0" w:line="240" w:lineRule="auto"/>
+        <w:rPr>
+          <w:rFonts w:ascii="Times New Roman" w:eastAsia="Times New Roman" w:hAnsi="Times New Roman" w:cs="Times New Roman"/>
+          <w:sz w:val="20"/>
+          <w:szCs w:val="20"/>
+          <w:lang w:val="ru-RU"/>
+        </w:rPr>
+      </w:pPr>
+      <w:r>
+        <w:rPr>
+          <w:rFonts w:ascii="Times New Roman" w:eastAsia="Times New Roman" w:hAnsi="Times New Roman" w:cs="Times New Roman"/>
+          <w:sz w:val="20"/>
+          <w:szCs w:val="20"/>
+        </w:rPr>
+        <w:t>Результат</w:t>
+      </w:r>
+      <w:r>
+        <w:rPr>
+          <w:rFonts w:ascii="Times New Roman" w:eastAsia="Times New Roman" w:hAnsi="Times New Roman" w:cs="Times New Roman"/>
+          <w:sz w:val="20"/>
+          <w:szCs w:val="20"/>
+          <w:lang w:val="ru-RU"/>
+        </w:rPr>
+        <w:t>:</w:t>
+      </w:r>
+    </w:p>
+    <w:p>
+      <w:pPr>
+        <w:pBdr>
+          <w:top w:val="nil"/>
+          <w:left w:val="nil"/>
+          <w:bottom w:val="nil"/>
+          <w:right w:val="nil"/>
+          <w:between w:val="nil"/>
+        </w:pBdr>
+        <w:shd w:val="clear" w:color="auto" w:fill="1C1C1C"/>
+        <w:tabs>
+          <w:tab w:val="left" w:pos="916"/>
+          <w:tab w:val="left" w:pos="1832"/>
+          <w:tab w:val="left" w:pos="2748"/>
+          <w:tab w:val="left" w:pos="3664"/>
+          <w:tab w:val="left" w:pos="4580"/>
+          <w:tab w:val="left" w:pos="5496"/>
+          <w:tab w:val="left" w:pos="6412"/>
+          <w:tab w:val="left" w:pos="7328"/>
+          <w:tab w:val="left" w:pos="8244"/>
+          <w:tab w:val="left" w:pos="9160"/>
+          <w:tab w:val="left" w:pos="10076"/>
+          <w:tab w:val="left" w:pos="10992"/>
+          <w:tab w:val="left" w:pos="11908"/>
+          <w:tab w:val="left" w:pos="12824"/>
+          <w:tab w:val="left" w:pos="13740"/>
+          <w:tab w:val="left" w:pos="14656"/>
+        </w:tabs>
+        <w:spacing w:after="0" w:line="240" w:lineRule="auto"/>
+        <w:rPr>
+          <w:noProof/>
+          <w:lang w:val="ru-RU"/>
+        </w:rPr>
+      </w:pPr>
+      <w:r>
+        <w:rPr>
+          <w:noProof/>
+          <w:lang w:val="ru-RU"/>
+        </w:rPr>
+        <w:drawing>
+          <wp:inline distT="0" distB="0" distL="0" distR="0" wp14:anchorId="78377DAD" wp14:editId="03DD44D2">
+            <wp:extent cx="2333951" cy="619211"/>
+            <wp:effectExtent l="0" t="0" r="9525" b="9525"/>
+            <wp:docPr id="1617836127" name="Рисунок 1"/>
+            <wp:cNvGraphicFramePr>
+              <a:graphicFrameLocks xmlns:a="http://schemas.openxmlformats.org/drawingml/2006/main" noChangeAspect="1"/>
+            </wp:cNvGraphicFramePr>
+            <a:graphic xmlns:a="http://schemas.openxmlformats.org/drawingml/2006/main">
+              <a:graphicData uri="http://schemas.openxmlformats.org/drawingml/2006/picture">
+                <pic:pic xmlns:pic="http://schemas.openxmlformats.org/drawingml/2006/picture">
+                  <pic:nvPicPr>
+                    <pic:cNvPr id="1617836127" name=""/>
+                    <pic:cNvPicPr/>
+                  </pic:nvPicPr>
+                  <pic:blipFill>
+                    <a:blip r:embed="rId67"/>
+                    <a:stretch>
+                      <a:fillRect/>
+                    </a:stretch>
+                  </pic:blipFill>
+                  <pic:spPr>
+                    <a:xfrm>
+                      <a:off x="0" y="0"/>
+                      <a:ext cx="2333951" cy="619211"/>
+                    </a:xfrm>
+                    <a:prstGeom prst="rect">
+                      <a:avLst/>
+                    </a:prstGeom>
+                  </pic:spPr>
+                </pic:pic>
+              </a:graphicData>
+            </a:graphic>
+          </wp:inline>
+        </w:drawing>
+      </w:r>
+    </w:p>
+    <w:p>
+      <w:pPr>
+        <w:pBdr>
+          <w:top w:val="nil"/>
+          <w:left w:val="nil"/>
+          <w:bottom w:val="nil"/>
+          <w:right w:val="nil"/>
+          <w:between w:val="nil"/>
+        </w:pBdr>
+        <w:shd w:val="clear" w:color="auto" w:fill="1C1C1C"/>
+        <w:tabs>
+          <w:tab w:val="left" w:pos="916"/>
+          <w:tab w:val="left" w:pos="1832"/>
+          <w:tab w:val="left" w:pos="2748"/>
+          <w:tab w:val="left" w:pos="3664"/>
+          <w:tab w:val="left" w:pos="4580"/>
+          <w:tab w:val="left" w:pos="5496"/>
+          <w:tab w:val="left" w:pos="6412"/>
+          <w:tab w:val="left" w:pos="7328"/>
+          <w:tab w:val="left" w:pos="8244"/>
+          <w:tab w:val="left" w:pos="9160"/>
+          <w:tab w:val="left" w:pos="10076"/>
+          <w:tab w:val="left" w:pos="10992"/>
+          <w:tab w:val="left" w:pos="11908"/>
+          <w:tab w:val="left" w:pos="12824"/>
+          <w:tab w:val="left" w:pos="13740"/>
+          <w:tab w:val="left" w:pos="14656"/>
+        </w:tabs>
+        <w:spacing w:after="0" w:line="240" w:lineRule="auto"/>
+        <w:rPr>
+          <w:rFonts w:ascii="Times New Roman" w:eastAsia="Times New Roman" w:hAnsi="Times New Roman" w:cs="Times New Roman"/>
+          <w:sz w:val="20"/>
+          <w:szCs w:val="20"/>
+          <w:lang w:val="en-US"/>
+        </w:rPr>
+      </w:pPr>
+      <w:r>
+        <w:rPr>
           <w:noProof/>
           <w:lang w:val="ru-RU"/>
         </w:rPr>
@@ -13624,7 +14706,7 @@
                     <pic:cNvPicPr/>
                   </pic:nvPicPr>
                   <pic:blipFill>
-                    <a:blip r:embed="rId65"/>
+                    <a:blip r:embed="rId68"/>
                     <a:stretch>
                       <a:fillRect/>
                     </a:stretch>
@@ -13805,7 +14887,7 @@
         </w:rPr>
         <w:t xml:space="preserve"> </w:t>
       </w:r>
-      <w:hyperlink r:id="rId66" w:history="1">
+      <w:hyperlink r:id="rId69" w:history="1">
         <w:r>
           <w:rPr>
             <w:rStyle w:val="af"/>
@@ -14314,8 +15396,8 @@
       </w:pPr>
     </w:p>
     <w:sectPr>
-      <w:footerReference w:type="default" r:id="rId67"/>
-      <w:footerReference w:type="first" r:id="rId68"/>
+      <w:footerReference w:type="default" r:id="rId70"/>
+      <w:footerReference w:type="first" r:id="rId71"/>
       <w:pgSz w:w="11906" w:h="16838"/>
       <w:pgMar w:top="1134" w:right="850" w:bottom="1134" w:left="1134" w:header="708" w:footer="708" w:gutter="0"/>
       <w:pgNumType w:start="1"/>
@@ -18809,7 +19891,7 @@
   <w:style w:type="paragraph" w:default="1" w:styleId="a">
     <w:name w:val="Normal"/>
     <w:qFormat/>
-    <w:rsid w:val="007722F9"/>
+    <w:rsid w:val="006C1E91"/>
     <w:rPr>
       <w:rFonts w:eastAsiaTheme="minorEastAsia"/>
     </w:rPr>
@@ -19550,28 +20632,28 @@
 </file>
 
 <file path=customXml/item1.xml><?xml version="1.0" encoding="utf-8"?>
-<b:Sources xmlns:b="http://schemas.openxmlformats.org/officeDocument/2006/bibliography" xmlns="http://schemas.openxmlformats.org/officeDocument/2006/bibliography" SelectedStyle="\APASixthEditionOfficeOnline.xsl" StyleName="APA" Version="6"/>
-</file>
-
-<file path=customXml/item2.xml><?xml version="1.0" encoding="utf-8"?>
 <go:gDocsCustomXmlDataStorage xmlns:go="http://customooxmlschemas.google.com/" xmlns:r="http://schemas.openxmlformats.org/officeDocument/2006/relationships" uri="GoogleDocsCustomDataVersion2">
   <go:docsCustomData xmlns:go="http://customooxmlschemas.google.com/" roundtripDataSignature="AMtx7mg1t1gPSA62kT8ztiPESSo9M54hng==">CgMxLjA4AHIhMXFNVHNQYW9lLWVhNjZLeGlrRVdIRnNmaEdUSHNnNUIy</go:docsCustomData>
 </go:gDocsCustomXmlDataStorage>
 </file>
 
-<file path=customXml/itemProps1.xml><?xml version="1.0" encoding="utf-8"?>
-<ds:datastoreItem xmlns:ds="http://schemas.openxmlformats.org/officeDocument/2006/customXml" ds:itemID="{CB480DE8-C3D9-4683-ACDB-74CF9DF1751C}">
-  <ds:schemaRefs>
-    <ds:schemaRef ds:uri="http://schemas.openxmlformats.org/officeDocument/2006/bibliography"/>
-  </ds:schemaRefs>
-</ds:datastoreItem>
+<file path=customXml/item2.xml><?xml version="1.0" encoding="utf-8"?>
+<b:Sources xmlns:b="http://schemas.openxmlformats.org/officeDocument/2006/bibliography" xmlns="http://schemas.openxmlformats.org/officeDocument/2006/bibliography" SelectedStyle="\APASixthEditionOfficeOnline.xsl" StyleName="APA" Version="6"/>
 </file>
 
-<file path=customXml/itemProps2.xml><?xml version="1.0" encoding="utf-8"?>
+<file path=customXml/itemProps1.xml><?xml version="1.0" encoding="utf-8"?>
 <ds:datastoreItem xmlns:ds="http://schemas.openxmlformats.org/officeDocument/2006/customXml" ds:itemID="{11111111-1234-1234-1234-123412341234}">
   <ds:schemaRefs>
     <ds:schemaRef ds:uri="http://customooxmlschemas.google.com/"/>
     <ds:schemaRef ds:uri="http://schemas.openxmlformats.org/officeDocument/2006/relationships"/>
   </ds:schemaRefs>
 </ds:datastoreItem>
+</file>
+
+<file path=customXml/itemProps2.xml><?xml version="1.0" encoding="utf-8"?>
+<ds:datastoreItem xmlns:ds="http://schemas.openxmlformats.org/officeDocument/2006/customXml" ds:itemID="{CB480DE8-C3D9-4683-ACDB-74CF9DF1751C}">
+  <ds:schemaRefs>
+    <ds:schemaRef ds:uri="http://schemas.openxmlformats.org/officeDocument/2006/bibliography"/>
+  </ds:schemaRefs>
+</ds:datastoreItem>
 </file>
</xml_diff>